<commit_message>
renamed entity contents to inventory, renamed location contents in Json to inventory, updated look in to account for open, added new commands base
</commit_message>
<xml_diff>
--- a/13c - Spike - Composite Pattern/Spike 13 Report.docx
+++ b/13c - Spike - Composite Pattern/Spike 13 Report.docx
@@ -518,7 +518,19 @@
         <w:rPr>
           <w:rStyle w:val="SubtleReference"/>
         </w:rPr>
-        <w:t>needs opened</w:t>
+        <w:t>Doesn’t</w:t>
+      </w:r>
+      <w:r>
+        <w:rPr>
+          <w:rStyle w:val="SubtleReference"/>
+        </w:rPr>
+        <w:t xml:space="preserve"> need</w:t>
+      </w:r>
+      <w:r>
+        <w:rPr>
+          <w:rStyle w:val="SubtleReference"/>
+        </w:rPr>
+        <w:t xml:space="preserve"> opened</w:t>
       </w:r>
     </w:p>
     <w:p>
@@ -532,11 +544,21 @@
           <w:rStyle w:val="SubtleReference"/>
         </w:rPr>
       </w:pPr>
-      <w:r>
-        <w:rPr>
-          <w:rStyle w:val="SubtleReference"/>
-        </w:rPr>
-        <w:t>Cant be locked</w:t>
+      <w:proofErr w:type="spellStart"/>
+      <w:proofErr w:type="gramStart"/>
+      <w:r>
+        <w:rPr>
+          <w:rStyle w:val="SubtleReference"/>
+        </w:rPr>
+        <w:t>Cant</w:t>
+      </w:r>
+      <w:proofErr w:type="spellEnd"/>
+      <w:proofErr w:type="gramEnd"/>
+      <w:r>
+        <w:rPr>
+          <w:rStyle w:val="SubtleReference"/>
+        </w:rPr>
+        <w:t xml:space="preserve"> be locked</w:t>
       </w:r>
     </w:p>
     <w:p>
@@ -687,11 +709,21 @@
           <w:rStyle w:val="SubtleReference"/>
         </w:rPr>
       </w:pPr>
-      <w:r>
-        <w:rPr>
-          <w:rStyle w:val="SubtleReference"/>
-        </w:rPr>
-        <w:t>Cant be locked</w:t>
+      <w:proofErr w:type="spellStart"/>
+      <w:proofErr w:type="gramStart"/>
+      <w:r>
+        <w:rPr>
+          <w:rStyle w:val="SubtleReference"/>
+        </w:rPr>
+        <w:t>Cant</w:t>
+      </w:r>
+      <w:proofErr w:type="spellEnd"/>
+      <w:proofErr w:type="gramEnd"/>
+      <w:r>
+        <w:rPr>
+          <w:rStyle w:val="SubtleReference"/>
+        </w:rPr>
+        <w:t xml:space="preserve"> be locked</w:t>
       </w:r>
     </w:p>
     <w:p>
@@ -705,11 +737,21 @@
           <w:rStyle w:val="SubtleReference"/>
         </w:rPr>
       </w:pPr>
-      <w:r>
-        <w:rPr>
-          <w:rStyle w:val="SubtleReference"/>
-        </w:rPr>
-        <w:t>Cant be picked up</w:t>
+      <w:proofErr w:type="spellStart"/>
+      <w:proofErr w:type="gramStart"/>
+      <w:r>
+        <w:rPr>
+          <w:rStyle w:val="SubtleReference"/>
+        </w:rPr>
+        <w:t>Cant</w:t>
+      </w:r>
+      <w:proofErr w:type="spellEnd"/>
+      <w:proofErr w:type="gramEnd"/>
+      <w:r>
+        <w:rPr>
+          <w:rStyle w:val="SubtleReference"/>
+        </w:rPr>
+        <w:t xml:space="preserve"> be picked up</w:t>
       </w:r>
     </w:p>
     <w:p>
@@ -779,11 +821,21 @@
           <w:rStyle w:val="SubtleReference"/>
         </w:rPr>
       </w:pPr>
-      <w:r>
-        <w:rPr>
-          <w:rStyle w:val="SubtleReference"/>
-        </w:rPr>
-        <w:t>Cant be picked up</w:t>
+      <w:proofErr w:type="spellStart"/>
+      <w:proofErr w:type="gramStart"/>
+      <w:r>
+        <w:rPr>
+          <w:rStyle w:val="SubtleReference"/>
+        </w:rPr>
+        <w:t>Cant</w:t>
+      </w:r>
+      <w:proofErr w:type="spellEnd"/>
+      <w:proofErr w:type="gramEnd"/>
+      <w:r>
+        <w:rPr>
+          <w:rStyle w:val="SubtleReference"/>
+        </w:rPr>
+        <w:t xml:space="preserve"> be picked up</w:t>
       </w:r>
     </w:p>
     <w:p>
@@ -817,19 +869,6 @@
           <w:rStyle w:val="SubtleReference"/>
         </w:rPr>
         <w:t>.</w:t>
-      </w:r>
-    </w:p>
-    <w:p>
-      <w:pPr>
-        <w:rPr>
-          <w:rStyle w:val="SubtleReference"/>
-        </w:rPr>
-      </w:pPr>
-      <w:r>
-        <w:rPr>
-          <w:rStyle w:val="SubtleReference"/>
-        </w:rPr>
-        <w:t>Will also need to update entity class to have Type variable in order to differentiate these.</w:t>
       </w:r>
     </w:p>
     <w:p>

</xml_diff>

<commit_message>
Spike 13 == final fixes and report done!
</commit_message>
<xml_diff>
--- a/13c - Spike - Composite Pattern/Spike 13 Report.docx
+++ b/13c - Spike - Composite Pattern/Spike 13 Report.docx
@@ -544,7 +544,6 @@
           <w:rStyle w:val="SubtleReference"/>
         </w:rPr>
       </w:pPr>
-      <w:proofErr w:type="spellStart"/>
       <w:proofErr w:type="gramStart"/>
       <w:r>
         <w:rPr>
@@ -552,7 +551,6 @@
         </w:rPr>
         <w:t>Cant</w:t>
       </w:r>
-      <w:proofErr w:type="spellEnd"/>
       <w:proofErr w:type="gramEnd"/>
       <w:r>
         <w:rPr>
@@ -709,7 +707,6 @@
           <w:rStyle w:val="SubtleReference"/>
         </w:rPr>
       </w:pPr>
-      <w:proofErr w:type="spellStart"/>
       <w:proofErr w:type="gramStart"/>
       <w:r>
         <w:rPr>
@@ -717,7 +714,6 @@
         </w:rPr>
         <w:t>Cant</w:t>
       </w:r>
-      <w:proofErr w:type="spellEnd"/>
       <w:proofErr w:type="gramEnd"/>
       <w:r>
         <w:rPr>
@@ -737,7 +733,6 @@
           <w:rStyle w:val="SubtleReference"/>
         </w:rPr>
       </w:pPr>
-      <w:proofErr w:type="spellStart"/>
       <w:proofErr w:type="gramStart"/>
       <w:r>
         <w:rPr>
@@ -745,7 +740,6 @@
         </w:rPr>
         <w:t>Cant</w:t>
       </w:r>
-      <w:proofErr w:type="spellEnd"/>
       <w:proofErr w:type="gramEnd"/>
       <w:r>
         <w:rPr>
@@ -821,7 +815,6 @@
           <w:rStyle w:val="SubtleReference"/>
         </w:rPr>
       </w:pPr>
-      <w:proofErr w:type="spellStart"/>
       <w:proofErr w:type="gramStart"/>
       <w:r>
         <w:rPr>
@@ -829,7 +822,6 @@
         </w:rPr>
         <w:t>Cant</w:t>
       </w:r>
-      <w:proofErr w:type="spellEnd"/>
       <w:proofErr w:type="gramEnd"/>
       <w:r>
         <w:rPr>
@@ -888,24 +880,2171 @@
           <w:rStyle w:val="SubtleReference"/>
         </w:rPr>
       </w:pPr>
-    </w:p>
-    <w:p>
-      <w:pPr>
-        <w:pStyle w:val="ColorfulList-Accent11"/>
-        <w:ind w:left="0"/>
-        <w:rPr>
-          <w:rStyle w:val="SubtleReference"/>
-        </w:rPr>
-      </w:pPr>
-      <w:r>
-        <w:rPr>
-          <w:rStyle w:val="SubtleReference"/>
-        </w:rPr>
-        <w:t>First:</w:t>
-      </w:r>
+      <w:r>
+        <w:rPr>
+          <w:rStyle w:val="SubtleReference"/>
+        </w:rPr>
+        <w:drawing>
+          <wp:inline distT="0" distB="0" distL="0" distR="0" wp14:anchorId="1E9409BC" wp14:editId="0E708C6F">
+            <wp:extent cx="4991797" cy="762106"/>
+            <wp:effectExtent l="0" t="0" r="0" b="0"/>
+            <wp:docPr id="878785043" name="Picture 1" descr="A screenshot of a computer screen&#10;&#10;Description automatically generated"/>
+            <wp:cNvGraphicFramePr>
+              <a:graphicFrameLocks xmlns:a="http://schemas.openxmlformats.org/drawingml/2006/main" noChangeAspect="1"/>
+            </wp:cNvGraphicFramePr>
+            <a:graphic xmlns:a="http://schemas.openxmlformats.org/drawingml/2006/main">
+              <a:graphicData uri="http://schemas.openxmlformats.org/drawingml/2006/picture">
+                <pic:pic xmlns:pic="http://schemas.openxmlformats.org/drawingml/2006/picture">
+                  <pic:nvPicPr>
+                    <pic:cNvPr id="878785043" name="Picture 1" descr="A screenshot of a computer screen&#10;&#10;Description automatically generated"/>
+                    <pic:cNvPicPr/>
+                  </pic:nvPicPr>
+                  <pic:blipFill>
+                    <a:blip r:embed="rId7"/>
+                    <a:stretch>
+                      <a:fillRect/>
+                    </a:stretch>
+                  </pic:blipFill>
+                  <pic:spPr>
+                    <a:xfrm>
+                      <a:off x="0" y="0"/>
+                      <a:ext cx="4991797" cy="762106"/>
+                    </a:xfrm>
+                    <a:prstGeom prst="rect">
+                      <a:avLst/>
+                    </a:prstGeom>
+                  </pic:spPr>
+                </pic:pic>
+              </a:graphicData>
+            </a:graphic>
+          </wp:inline>
+        </w:drawing>
+      </w:r>
+    </w:p>
+    <w:p>
+      <w:pPr>
+        <w:pStyle w:val="ColorfulList-Accent11"/>
+        <w:ind w:left="0"/>
+        <w:rPr>
+          <w:rStyle w:val="SubtleReference"/>
+        </w:rPr>
+      </w:pPr>
+    </w:p>
+    <w:p>
+      <w:pPr>
+        <w:pStyle w:val="ColorfulList-Accent11"/>
+        <w:ind w:left="0"/>
+        <w:rPr>
+          <w:rStyle w:val="SubtleReference"/>
+        </w:rPr>
+      </w:pPr>
+      <w:r>
+        <w:rPr>
+          <w:rStyle w:val="SubtleReference"/>
+        </w:rPr>
+        <w:t>First</w:t>
+      </w:r>
+      <w:r>
+        <w:rPr>
+          <w:rStyle w:val="SubtleReference"/>
+        </w:rPr>
+        <w:t xml:space="preserve"> was creation of the 4 subclasses</w:t>
+      </w:r>
+    </w:p>
+    <w:p>
+      <w:pPr>
+        <w:pStyle w:val="ColorfulList-Accent11"/>
+        <w:ind w:left="0"/>
+        <w:rPr>
+          <w:rStyle w:val="SubtleReference"/>
+        </w:rPr>
+      </w:pPr>
+      <w:r>
+        <w:rPr>
+          <w:rStyle w:val="SubtleReference"/>
+        </w:rPr>
+        <w:drawing>
+          <wp:inline distT="0" distB="0" distL="0" distR="0" wp14:anchorId="355403E3" wp14:editId="7325FCB8">
+            <wp:extent cx="2800741" cy="3677163"/>
+            <wp:effectExtent l="0" t="0" r="0" b="0"/>
+            <wp:docPr id="1926830717" name="Picture 1"/>
+            <wp:cNvGraphicFramePr>
+              <a:graphicFrameLocks xmlns:a="http://schemas.openxmlformats.org/drawingml/2006/main" noChangeAspect="1"/>
+            </wp:cNvGraphicFramePr>
+            <a:graphic xmlns:a="http://schemas.openxmlformats.org/drawingml/2006/main">
+              <a:graphicData uri="http://schemas.openxmlformats.org/drawingml/2006/picture">
+                <pic:pic xmlns:pic="http://schemas.openxmlformats.org/drawingml/2006/picture">
+                  <pic:nvPicPr>
+                    <pic:cNvPr id="1926830717" name=""/>
+                    <pic:cNvPicPr/>
+                  </pic:nvPicPr>
+                  <pic:blipFill>
+                    <a:blip r:embed="rId8"/>
+                    <a:stretch>
+                      <a:fillRect/>
+                    </a:stretch>
+                  </pic:blipFill>
+                  <pic:spPr>
+                    <a:xfrm>
+                      <a:off x="0" y="0"/>
+                      <a:ext cx="2800741" cy="3677163"/>
+                    </a:xfrm>
+                    <a:prstGeom prst="rect">
+                      <a:avLst/>
+                    </a:prstGeom>
+                  </pic:spPr>
+                </pic:pic>
+              </a:graphicData>
+            </a:graphic>
+          </wp:inline>
+        </w:drawing>
+      </w:r>
+    </w:p>
+    <w:p>
+      <w:pPr>
+        <w:pStyle w:val="ColorfulList-Accent11"/>
+        <w:ind w:left="0"/>
+        <w:rPr>
+          <w:rStyle w:val="SubtleReference"/>
+        </w:rPr>
+      </w:pPr>
+      <w:r>
+        <w:rPr>
+          <w:rStyle w:val="SubtleReference"/>
+        </w:rPr>
+        <w:t>And there Json deserialise</w:t>
+      </w:r>
+    </w:p>
+    <w:p>
+      <w:pPr>
+        <w:pStyle w:val="ColorfulList-Accent11"/>
+        <w:ind w:left="0"/>
+        <w:rPr>
+          <w:rStyle w:val="SubtleReference"/>
+        </w:rPr>
+      </w:pPr>
+      <w:r>
+        <w:rPr>
+          <w:rStyle w:val="SubtleReference"/>
+        </w:rPr>
+        <w:lastRenderedPageBreak/>
+        <w:drawing>
+          <wp:inline distT="0" distB="0" distL="0" distR="0" wp14:anchorId="39E8F7F2" wp14:editId="05469948">
+            <wp:extent cx="5553850" cy="4010585"/>
+            <wp:effectExtent l="0" t="0" r="8890" b="9525"/>
+            <wp:docPr id="1962540215" name="Picture 1" descr="A screen shot of a computer program&#10;&#10;Description automatically generated"/>
+            <wp:cNvGraphicFramePr>
+              <a:graphicFrameLocks xmlns:a="http://schemas.openxmlformats.org/drawingml/2006/main" noChangeAspect="1"/>
+            </wp:cNvGraphicFramePr>
+            <a:graphic xmlns:a="http://schemas.openxmlformats.org/drawingml/2006/main">
+              <a:graphicData uri="http://schemas.openxmlformats.org/drawingml/2006/picture">
+                <pic:pic xmlns:pic="http://schemas.openxmlformats.org/drawingml/2006/picture">
+                  <pic:nvPicPr>
+                    <pic:cNvPr id="1962540215" name="Picture 1" descr="A screen shot of a computer program&#10;&#10;Description automatically generated"/>
+                    <pic:cNvPicPr/>
+                  </pic:nvPicPr>
+                  <pic:blipFill>
+                    <a:blip r:embed="rId9"/>
+                    <a:stretch>
+                      <a:fillRect/>
+                    </a:stretch>
+                  </pic:blipFill>
+                  <pic:spPr>
+                    <a:xfrm>
+                      <a:off x="0" y="0"/>
+                      <a:ext cx="5553850" cy="4010585"/>
+                    </a:xfrm>
+                    <a:prstGeom prst="rect">
+                      <a:avLst/>
+                    </a:prstGeom>
+                  </pic:spPr>
+                </pic:pic>
+              </a:graphicData>
+            </a:graphic>
+          </wp:inline>
+        </w:drawing>
+      </w:r>
+    </w:p>
+    <w:p>
+      <w:pPr>
+        <w:pStyle w:val="ColorfulList-Accent11"/>
+        <w:ind w:left="0"/>
+        <w:rPr>
+          <w:rStyle w:val="SubtleReference"/>
+        </w:rPr>
+      </w:pPr>
+      <w:r>
+        <w:rPr>
+          <w:rStyle w:val="SubtleReference"/>
+        </w:rPr>
+        <w:drawing>
+          <wp:inline distT="0" distB="0" distL="0" distR="0" wp14:anchorId="2BEBC5AE" wp14:editId="473D26E7">
+            <wp:extent cx="5449060" cy="3848637"/>
+            <wp:effectExtent l="0" t="0" r="0" b="0"/>
+            <wp:docPr id="1900055490" name="Picture 1" descr="A computer screen shot of code&#10;&#10;Description automatically generated"/>
+            <wp:cNvGraphicFramePr>
+              <a:graphicFrameLocks xmlns:a="http://schemas.openxmlformats.org/drawingml/2006/main" noChangeAspect="1"/>
+            </wp:cNvGraphicFramePr>
+            <a:graphic xmlns:a="http://schemas.openxmlformats.org/drawingml/2006/main">
+              <a:graphicData uri="http://schemas.openxmlformats.org/drawingml/2006/picture">
+                <pic:pic xmlns:pic="http://schemas.openxmlformats.org/drawingml/2006/picture">
+                  <pic:nvPicPr>
+                    <pic:cNvPr id="1900055490" name="Picture 1" descr="A computer screen shot of code&#10;&#10;Description automatically generated"/>
+                    <pic:cNvPicPr/>
+                  </pic:nvPicPr>
+                  <pic:blipFill>
+                    <a:blip r:embed="rId10"/>
+                    <a:stretch>
+                      <a:fillRect/>
+                    </a:stretch>
+                  </pic:blipFill>
+                  <pic:spPr>
+                    <a:xfrm>
+                      <a:off x="0" y="0"/>
+                      <a:ext cx="5449060" cy="3848637"/>
+                    </a:xfrm>
+                    <a:prstGeom prst="rect">
+                      <a:avLst/>
+                    </a:prstGeom>
+                  </pic:spPr>
+                </pic:pic>
+              </a:graphicData>
+            </a:graphic>
+          </wp:inline>
+        </w:drawing>
+      </w:r>
+    </w:p>
+    <w:p>
+      <w:pPr>
+        <w:pStyle w:val="ColorfulList-Accent11"/>
+        <w:ind w:left="0"/>
+        <w:rPr>
+          <w:rStyle w:val="SubtleReference"/>
+        </w:rPr>
+      </w:pPr>
+      <w:r>
+        <w:rPr>
+          <w:rStyle w:val="SubtleReference"/>
+        </w:rPr>
+        <w:t>They are all in different namespaces because if they aren’t the get&lt;</w:t>
+      </w:r>
+      <w:proofErr w:type="gramStart"/>
+      <w:r>
+        <w:rPr>
+          <w:rStyle w:val="SubtleReference"/>
+        </w:rPr>
+        <w:t>&gt;(</w:t>
+      </w:r>
+      <w:proofErr w:type="gramEnd"/>
+      <w:r>
+        <w:rPr>
+          <w:rStyle w:val="SubtleReference"/>
+        </w:rPr>
+        <w:t>) will not work properly as a result of them not overloading.</w:t>
+      </w:r>
+    </w:p>
+    <w:p>
+      <w:pPr>
+        <w:pStyle w:val="ColorfulList-Accent11"/>
+        <w:ind w:left="0"/>
+        <w:rPr>
+          <w:rStyle w:val="SubtleReference"/>
+        </w:rPr>
+      </w:pPr>
+    </w:p>
+    <w:p>
+      <w:pPr>
+        <w:pStyle w:val="ColorfulList-Accent11"/>
+        <w:ind w:left="0"/>
+        <w:rPr>
+          <w:rStyle w:val="SubtleReference"/>
+        </w:rPr>
+      </w:pPr>
+      <w:r>
+        <w:rPr>
+          <w:rStyle w:val="SubtleReference"/>
+        </w:rPr>
+        <w:lastRenderedPageBreak/>
+        <w:t>The differences between the 4 classes are what the values are preset as, and what values can be taken from the Json that aren’t the base id, name and description</w:t>
+      </w:r>
+    </w:p>
+    <w:p>
+      <w:pPr>
+        <w:pStyle w:val="ColorfulList-Accent11"/>
+        <w:ind w:left="0"/>
+        <w:rPr>
+          <w:rStyle w:val="SubtleReference"/>
+        </w:rPr>
+      </w:pPr>
+    </w:p>
+    <w:tbl>
+      <w:tblPr>
+        <w:tblStyle w:val="GridTable5Dark-Accent1"/>
+        <w:tblW w:w="0" w:type="auto"/>
+        <w:tblLook w:val="04A0" w:firstRow="1" w:lastRow="0" w:firstColumn="1" w:lastColumn="0" w:noHBand="0" w:noVBand="1"/>
+      </w:tblPr>
+      <w:tblGrid>
+        <w:gridCol w:w="1129"/>
+        <w:gridCol w:w="2694"/>
+        <w:gridCol w:w="4819"/>
+      </w:tblGrid>
+      <w:tr>
+        <w:trPr>
+          <w:cnfStyle w:val="100000000000" w:firstRow="1" w:lastRow="0" w:firstColumn="0" w:lastColumn="0" w:oddVBand="0" w:evenVBand="0" w:oddHBand="0" w:evenHBand="0" w:firstRowFirstColumn="0" w:firstRowLastColumn="0" w:lastRowFirstColumn="0" w:lastRowLastColumn="0"/>
+        </w:trPr>
+        <w:tc>
+          <w:tcPr>
+            <w:cnfStyle w:val="001000000000" w:firstRow="0" w:lastRow="0" w:firstColumn="1" w:lastColumn="0" w:oddVBand="0" w:evenVBand="0" w:oddHBand="0" w:evenHBand="0" w:firstRowFirstColumn="0" w:firstRowLastColumn="0" w:lastRowFirstColumn="0" w:lastRowLastColumn="0"/>
+            <w:tcW w:w="1129" w:type="dxa"/>
+          </w:tcPr>
+          <w:p>
+            <w:pPr>
+              <w:pStyle w:val="ColorfulList-Accent11"/>
+              <w:ind w:left="0"/>
+              <w:rPr>
+                <w:rStyle w:val="SubtleReference"/>
+              </w:rPr>
+            </w:pPr>
+          </w:p>
+        </w:tc>
+        <w:tc>
+          <w:tcPr>
+            <w:tcW w:w="2694" w:type="dxa"/>
+          </w:tcPr>
+          <w:p>
+            <w:pPr>
+              <w:pStyle w:val="ColorfulList-Accent11"/>
+              <w:ind w:left="0"/>
+              <w:cnfStyle w:val="100000000000" w:firstRow="1" w:lastRow="0" w:firstColumn="0" w:lastColumn="0" w:oddVBand="0" w:evenVBand="0" w:oddHBand="0" w:evenHBand="0" w:firstRowFirstColumn="0" w:firstRowLastColumn="0" w:lastRowFirstColumn="0" w:lastRowLastColumn="0"/>
+              <w:rPr>
+                <w:rStyle w:val="SubtleReference"/>
+              </w:rPr>
+            </w:pPr>
+            <w:r>
+              <w:rPr>
+                <w:rStyle w:val="SubtleReference"/>
+              </w:rPr>
+              <w:t>preset</w:t>
+            </w:r>
+          </w:p>
+        </w:tc>
+        <w:tc>
+          <w:tcPr>
+            <w:tcW w:w="4819" w:type="dxa"/>
+          </w:tcPr>
+          <w:p>
+            <w:pPr>
+              <w:pStyle w:val="ColorfulList-Accent11"/>
+              <w:ind w:left="0"/>
+              <w:cnfStyle w:val="100000000000" w:firstRow="1" w:lastRow="0" w:firstColumn="0" w:lastColumn="0" w:oddVBand="0" w:evenVBand="0" w:oddHBand="0" w:evenHBand="0" w:firstRowFirstColumn="0" w:firstRowLastColumn="0" w:lastRowFirstColumn="0" w:lastRowLastColumn="0"/>
+              <w:rPr>
+                <w:rStyle w:val="SubtleReference"/>
+              </w:rPr>
+            </w:pPr>
+            <w:r>
+              <w:rPr>
+                <w:rStyle w:val="SubtleReference"/>
+              </w:rPr>
+              <w:t xml:space="preserve">From Json </w:t>
+            </w:r>
+          </w:p>
+        </w:tc>
+      </w:tr>
+      <w:tr>
+        <w:trPr>
+          <w:cnfStyle w:val="000000100000" w:firstRow="0" w:lastRow="0" w:firstColumn="0" w:lastColumn="0" w:oddVBand="0" w:evenVBand="0" w:oddHBand="1" w:evenHBand="0" w:firstRowFirstColumn="0" w:firstRowLastColumn="0" w:lastRowFirstColumn="0" w:lastRowLastColumn="0"/>
+        </w:trPr>
+        <w:tc>
+          <w:tcPr>
+            <w:cnfStyle w:val="001000000000" w:firstRow="0" w:lastRow="0" w:firstColumn="1" w:lastColumn="0" w:oddVBand="0" w:evenVBand="0" w:oddHBand="0" w:evenHBand="0" w:firstRowFirstColumn="0" w:firstRowLastColumn="0" w:lastRowFirstColumn="0" w:lastRowLastColumn="0"/>
+            <w:tcW w:w="1129" w:type="dxa"/>
+          </w:tcPr>
+          <w:p>
+            <w:pPr>
+              <w:pStyle w:val="ColorfulList-Accent11"/>
+              <w:ind w:left="0"/>
+              <w:rPr>
+                <w:rStyle w:val="SubtleReference"/>
+              </w:rPr>
+            </w:pPr>
+            <w:r>
+              <w:rPr>
+                <w:rStyle w:val="SubtleReference"/>
+              </w:rPr>
+              <w:t>Bag</w:t>
+            </w:r>
+          </w:p>
+        </w:tc>
+        <w:tc>
+          <w:tcPr>
+            <w:tcW w:w="2694" w:type="dxa"/>
+          </w:tcPr>
+          <w:p>
+            <w:pPr>
+              <w:pStyle w:val="ColorfulList-Accent11"/>
+              <w:ind w:left="0"/>
+              <w:cnfStyle w:val="000000100000" w:firstRow="0" w:lastRow="0" w:firstColumn="0" w:lastColumn="0" w:oddVBand="0" w:evenVBand="0" w:oddHBand="1" w:evenHBand="0" w:firstRowFirstColumn="0" w:firstRowLastColumn="0" w:lastRowFirstColumn="0" w:lastRowLastColumn="0"/>
+              <w:rPr>
+                <w:rStyle w:val="SubtleReference"/>
+              </w:rPr>
+            </w:pPr>
+            <w:r>
+              <w:rPr>
+                <w:rStyle w:val="SubtleReference"/>
+              </w:rPr>
+              <w:t xml:space="preserve">Open, carry, </w:t>
+            </w:r>
+            <w:r>
+              <w:rPr>
+                <w:rStyle w:val="SubtleReference"/>
+              </w:rPr>
+              <w:t>locked</w:t>
+            </w:r>
+          </w:p>
+        </w:tc>
+        <w:tc>
+          <w:tcPr>
+            <w:tcW w:w="4819" w:type="dxa"/>
+          </w:tcPr>
+          <w:p>
+            <w:pPr>
+              <w:pStyle w:val="ColorfulList-Accent11"/>
+              <w:ind w:left="0"/>
+              <w:cnfStyle w:val="000000100000" w:firstRow="0" w:lastRow="0" w:firstColumn="0" w:lastColumn="0" w:oddVBand="0" w:evenVBand="0" w:oddHBand="1" w:evenHBand="0" w:firstRowFirstColumn="0" w:firstRowLastColumn="0" w:lastRowFirstColumn="0" w:lastRowLastColumn="0"/>
+              <w:rPr>
+                <w:rStyle w:val="SubtleReference"/>
+              </w:rPr>
+            </w:pPr>
+            <w:r>
+              <w:rPr>
+                <w:rStyle w:val="SubtleReference"/>
+              </w:rPr>
+              <w:t>inventory</w:t>
+            </w:r>
+          </w:p>
+        </w:tc>
+      </w:tr>
+      <w:tr>
+        <w:tc>
+          <w:tcPr>
+            <w:cnfStyle w:val="001000000000" w:firstRow="0" w:lastRow="0" w:firstColumn="1" w:lastColumn="0" w:oddVBand="0" w:evenVBand="0" w:oddHBand="0" w:evenHBand="0" w:firstRowFirstColumn="0" w:firstRowLastColumn="0" w:lastRowFirstColumn="0" w:lastRowLastColumn="0"/>
+            <w:tcW w:w="1129" w:type="dxa"/>
+          </w:tcPr>
+          <w:p>
+            <w:pPr>
+              <w:pStyle w:val="ColorfulList-Accent11"/>
+              <w:ind w:left="0"/>
+              <w:rPr>
+                <w:rStyle w:val="SubtleReference"/>
+              </w:rPr>
+            </w:pPr>
+            <w:r>
+              <w:rPr>
+                <w:rStyle w:val="SubtleReference"/>
+              </w:rPr>
+              <w:t>Pouch</w:t>
+            </w:r>
+          </w:p>
+        </w:tc>
+        <w:tc>
+          <w:tcPr>
+            <w:tcW w:w="2694" w:type="dxa"/>
+          </w:tcPr>
+          <w:p>
+            <w:pPr>
+              <w:pStyle w:val="ColorfulList-Accent11"/>
+              <w:ind w:left="0"/>
+              <w:cnfStyle w:val="000000000000" w:firstRow="0" w:lastRow="0" w:firstColumn="0" w:lastColumn="0" w:oddVBand="0" w:evenVBand="0" w:oddHBand="0" w:evenHBand="0" w:firstRowFirstColumn="0" w:firstRowLastColumn="0" w:lastRowFirstColumn="0" w:lastRowLastColumn="0"/>
+              <w:rPr>
+                <w:rStyle w:val="SubtleReference"/>
+              </w:rPr>
+            </w:pPr>
+            <w:r>
+              <w:rPr>
+                <w:rStyle w:val="SubtleReference"/>
+              </w:rPr>
+              <w:t>carry</w:t>
+            </w:r>
+          </w:p>
+        </w:tc>
+        <w:tc>
+          <w:tcPr>
+            <w:tcW w:w="4819" w:type="dxa"/>
+          </w:tcPr>
+          <w:p>
+            <w:pPr>
+              <w:pStyle w:val="ColorfulList-Accent11"/>
+              <w:ind w:left="0"/>
+              <w:cnfStyle w:val="000000000000" w:firstRow="0" w:lastRow="0" w:firstColumn="0" w:lastColumn="0" w:oddVBand="0" w:evenVBand="0" w:oddHBand="0" w:evenHBand="0" w:firstRowFirstColumn="0" w:firstRowLastColumn="0" w:lastRowFirstColumn="0" w:lastRowLastColumn="0"/>
+              <w:rPr>
+                <w:rStyle w:val="SubtleReference"/>
+              </w:rPr>
+            </w:pPr>
+            <w:r>
+              <w:rPr>
+                <w:rStyle w:val="SubtleReference"/>
+              </w:rPr>
+              <w:t>I</w:t>
+            </w:r>
+            <w:r>
+              <w:rPr>
+                <w:rStyle w:val="SubtleReference"/>
+              </w:rPr>
+              <w:t>nventory</w:t>
+            </w:r>
+            <w:r>
+              <w:rPr>
+                <w:rStyle w:val="SubtleReference"/>
+              </w:rPr>
+              <w:t>, locked, open</w:t>
+            </w:r>
+          </w:p>
+        </w:tc>
+      </w:tr>
+      <w:tr>
+        <w:trPr>
+          <w:cnfStyle w:val="000000100000" w:firstRow="0" w:lastRow="0" w:firstColumn="0" w:lastColumn="0" w:oddVBand="0" w:evenVBand="0" w:oddHBand="1" w:evenHBand="0" w:firstRowFirstColumn="0" w:firstRowLastColumn="0" w:lastRowFirstColumn="0" w:lastRowLastColumn="0"/>
+        </w:trPr>
+        <w:tc>
+          <w:tcPr>
+            <w:cnfStyle w:val="001000000000" w:firstRow="0" w:lastRow="0" w:firstColumn="1" w:lastColumn="0" w:oddVBand="0" w:evenVBand="0" w:oddHBand="0" w:evenHBand="0" w:firstRowFirstColumn="0" w:firstRowLastColumn="0" w:lastRowFirstColumn="0" w:lastRowLastColumn="0"/>
+            <w:tcW w:w="1129" w:type="dxa"/>
+          </w:tcPr>
+          <w:p>
+            <w:pPr>
+              <w:pStyle w:val="ColorfulList-Accent11"/>
+              <w:ind w:left="0"/>
+              <w:rPr>
+                <w:rStyle w:val="SubtleReference"/>
+              </w:rPr>
+            </w:pPr>
+            <w:r>
+              <w:rPr>
+                <w:rStyle w:val="SubtleReference"/>
+              </w:rPr>
+              <w:t>Barrel</w:t>
+            </w:r>
+          </w:p>
+        </w:tc>
+        <w:tc>
+          <w:tcPr>
+            <w:tcW w:w="2694" w:type="dxa"/>
+          </w:tcPr>
+          <w:p>
+            <w:pPr>
+              <w:pStyle w:val="ColorfulList-Accent11"/>
+              <w:ind w:left="0"/>
+              <w:cnfStyle w:val="000000100000" w:firstRow="0" w:lastRow="0" w:firstColumn="0" w:lastColumn="0" w:oddVBand="0" w:evenVBand="0" w:oddHBand="1" w:evenHBand="0" w:firstRowFirstColumn="0" w:firstRowLastColumn="0" w:lastRowFirstColumn="0" w:lastRowLastColumn="0"/>
+              <w:rPr>
+                <w:rStyle w:val="SubtleReference"/>
+              </w:rPr>
+            </w:pPr>
+            <w:r>
+              <w:rPr>
+                <w:rStyle w:val="SubtleReference"/>
+              </w:rPr>
+              <w:t xml:space="preserve">Carry, </w:t>
+            </w:r>
+            <w:r>
+              <w:rPr>
+                <w:rStyle w:val="SubtleReference"/>
+              </w:rPr>
+              <w:t>locked</w:t>
+            </w:r>
+          </w:p>
+        </w:tc>
+        <w:tc>
+          <w:tcPr>
+            <w:tcW w:w="4819" w:type="dxa"/>
+          </w:tcPr>
+          <w:p>
+            <w:pPr>
+              <w:pStyle w:val="ColorfulList-Accent11"/>
+              <w:ind w:left="0"/>
+              <w:cnfStyle w:val="000000100000" w:firstRow="0" w:lastRow="0" w:firstColumn="0" w:lastColumn="0" w:oddVBand="0" w:evenVBand="0" w:oddHBand="1" w:evenHBand="0" w:firstRowFirstColumn="0" w:firstRowLastColumn="0" w:lastRowFirstColumn="0" w:lastRowLastColumn="0"/>
+              <w:rPr>
+                <w:rStyle w:val="SubtleReference"/>
+              </w:rPr>
+            </w:pPr>
+            <w:r>
+              <w:rPr>
+                <w:rStyle w:val="SubtleReference"/>
+              </w:rPr>
+              <w:t>I</w:t>
+            </w:r>
+            <w:r>
+              <w:rPr>
+                <w:rStyle w:val="SubtleReference"/>
+              </w:rPr>
+              <w:t>nventory</w:t>
+            </w:r>
+            <w:r>
+              <w:rPr>
+                <w:rStyle w:val="SubtleReference"/>
+              </w:rPr>
+              <w:t>, open</w:t>
+            </w:r>
+          </w:p>
+        </w:tc>
+      </w:tr>
+      <w:tr>
+        <w:tc>
+          <w:tcPr>
+            <w:cnfStyle w:val="001000000000" w:firstRow="0" w:lastRow="0" w:firstColumn="1" w:lastColumn="0" w:oddVBand="0" w:evenVBand="0" w:oddHBand="0" w:evenHBand="0" w:firstRowFirstColumn="0" w:firstRowLastColumn="0" w:lastRowFirstColumn="0" w:lastRowLastColumn="0"/>
+            <w:tcW w:w="1129" w:type="dxa"/>
+          </w:tcPr>
+          <w:p>
+            <w:pPr>
+              <w:pStyle w:val="ColorfulList-Accent11"/>
+              <w:ind w:left="0"/>
+              <w:rPr>
+                <w:rStyle w:val="SubtleReference"/>
+              </w:rPr>
+            </w:pPr>
+            <w:r>
+              <w:rPr>
+                <w:rStyle w:val="SubtleReference"/>
+              </w:rPr>
+              <w:t>Chest</w:t>
+            </w:r>
+          </w:p>
+        </w:tc>
+        <w:tc>
+          <w:tcPr>
+            <w:tcW w:w="2694" w:type="dxa"/>
+          </w:tcPr>
+          <w:p>
+            <w:pPr>
+              <w:pStyle w:val="ColorfulList-Accent11"/>
+              <w:ind w:left="0"/>
+              <w:cnfStyle w:val="000000000000" w:firstRow="0" w:lastRow="0" w:firstColumn="0" w:lastColumn="0" w:oddVBand="0" w:evenVBand="0" w:oddHBand="0" w:evenHBand="0" w:firstRowFirstColumn="0" w:firstRowLastColumn="0" w:lastRowFirstColumn="0" w:lastRowLastColumn="0"/>
+              <w:rPr>
+                <w:rStyle w:val="SubtleReference"/>
+              </w:rPr>
+            </w:pPr>
+            <w:r>
+              <w:rPr>
+                <w:rStyle w:val="SubtleReference"/>
+              </w:rPr>
+              <w:t>carry</w:t>
+            </w:r>
+          </w:p>
+        </w:tc>
+        <w:tc>
+          <w:tcPr>
+            <w:tcW w:w="4819" w:type="dxa"/>
+          </w:tcPr>
+          <w:p>
+            <w:pPr>
+              <w:pStyle w:val="ColorfulList-Accent11"/>
+              <w:ind w:left="0"/>
+              <w:cnfStyle w:val="000000000000" w:firstRow="0" w:lastRow="0" w:firstColumn="0" w:lastColumn="0" w:oddVBand="0" w:evenVBand="0" w:oddHBand="0" w:evenHBand="0" w:firstRowFirstColumn="0" w:firstRowLastColumn="0" w:lastRowFirstColumn="0" w:lastRowLastColumn="0"/>
+              <w:rPr>
+                <w:rStyle w:val="SubtleReference"/>
+              </w:rPr>
+            </w:pPr>
+            <w:r>
+              <w:rPr>
+                <w:rStyle w:val="SubtleReference"/>
+              </w:rPr>
+              <w:t>I</w:t>
+            </w:r>
+            <w:r>
+              <w:rPr>
+                <w:rStyle w:val="SubtleReference"/>
+              </w:rPr>
+              <w:t>nventory</w:t>
+            </w:r>
+            <w:r>
+              <w:rPr>
+                <w:rStyle w:val="SubtleReference"/>
+              </w:rPr>
+              <w:t>, locked, open</w:t>
+            </w:r>
+          </w:p>
+        </w:tc>
+      </w:tr>
+    </w:tbl>
+    <w:p>
+      <w:pPr>
+        <w:pStyle w:val="ColorfulList-Accent11"/>
+        <w:ind w:left="0"/>
+        <w:rPr>
+          <w:rStyle w:val="SubtleReference"/>
+        </w:rPr>
+      </w:pPr>
+    </w:p>
+    <w:p>
+      <w:pPr>
+        <w:pStyle w:val="ColorfulList-Accent11"/>
+        <w:ind w:left="0"/>
+        <w:rPr>
+          <w:rStyle w:val="SubtleReference"/>
+        </w:rPr>
+      </w:pPr>
+    </w:p>
+    <w:p>
+      <w:pPr>
+        <w:pStyle w:val="ColorfulList-Accent11"/>
+        <w:ind w:left="0"/>
+        <w:rPr>
+          <w:rStyle w:val="SubtleReference"/>
+        </w:rPr>
+      </w:pPr>
+      <w:r>
+        <w:rPr>
+          <w:rStyle w:val="SubtleReference"/>
+        </w:rPr>
+        <w:t>Next was the function to create contents/inventory:</w:t>
+      </w:r>
+    </w:p>
+    <w:p>
+      <w:pPr>
+        <w:pStyle w:val="ColorfulList-Accent11"/>
+        <w:ind w:left="0"/>
+        <w:rPr>
+          <w:rStyle w:val="SubtleReference"/>
+        </w:rPr>
+      </w:pPr>
+    </w:p>
+    <w:p>
+      <w:pPr>
+        <w:pStyle w:val="ColorfulList-Accent11"/>
+        <w:ind w:left="0"/>
+        <w:rPr>
+          <w:rStyle w:val="SubtleReference"/>
+        </w:rPr>
+      </w:pPr>
+      <w:r>
+        <w:rPr>
+          <w:rStyle w:val="SubtleReference"/>
+        </w:rPr>
+        <w:drawing>
+          <wp:inline distT="0" distB="0" distL="0" distR="0" wp14:anchorId="1D9FAAC3" wp14:editId="2D6AB1E1">
+            <wp:extent cx="5268060" cy="3591426"/>
+            <wp:effectExtent l="0" t="0" r="8890" b="9525"/>
+            <wp:docPr id="1607632382" name="Picture 1" descr="A computer screen shot of text&#10;&#10;Description automatically generated"/>
+            <wp:cNvGraphicFramePr>
+              <a:graphicFrameLocks xmlns:a="http://schemas.openxmlformats.org/drawingml/2006/main" noChangeAspect="1"/>
+            </wp:cNvGraphicFramePr>
+            <a:graphic xmlns:a="http://schemas.openxmlformats.org/drawingml/2006/main">
+              <a:graphicData uri="http://schemas.openxmlformats.org/drawingml/2006/picture">
+                <pic:pic xmlns:pic="http://schemas.openxmlformats.org/drawingml/2006/picture">
+                  <pic:nvPicPr>
+                    <pic:cNvPr id="1607632382" name="Picture 1" descr="A computer screen shot of text&#10;&#10;Description automatically generated"/>
+                    <pic:cNvPicPr/>
+                  </pic:nvPicPr>
+                  <pic:blipFill>
+                    <a:blip r:embed="rId11"/>
+                    <a:stretch>
+                      <a:fillRect/>
+                    </a:stretch>
+                  </pic:blipFill>
+                  <pic:spPr>
+                    <a:xfrm>
+                      <a:off x="0" y="0"/>
+                      <a:ext cx="5268060" cy="3591426"/>
+                    </a:xfrm>
+                    <a:prstGeom prst="rect">
+                      <a:avLst/>
+                    </a:prstGeom>
+                  </pic:spPr>
+                </pic:pic>
+              </a:graphicData>
+            </a:graphic>
+          </wp:inline>
+        </w:drawing>
+      </w:r>
+    </w:p>
+    <w:p>
+      <w:pPr>
+        <w:pStyle w:val="ColorfulList-Accent11"/>
+        <w:ind w:left="0"/>
+        <w:rPr>
+          <w:rStyle w:val="SubtleReference"/>
+        </w:rPr>
+      </w:pPr>
+    </w:p>
+    <w:p>
+      <w:pPr>
+        <w:pStyle w:val="ColorfulList-Accent11"/>
+        <w:ind w:left="0"/>
+        <w:rPr>
+          <w:rStyle w:val="SubtleReference"/>
+        </w:rPr>
+      </w:pPr>
+      <w:r>
+        <w:rPr>
+          <w:rStyle w:val="SubtleReference"/>
+        </w:rPr>
+        <w:t>This was collated so that I would not have to duplicate it for the graph and the player inventories. It is also done in such a way that it could be recursive (making inventories inside of inventories inside of inventories) by changing the Jsons for the bag and the like slightly (specific change noted in a comment in Entity.cpp)</w:t>
+      </w:r>
+    </w:p>
+    <w:p>
+      <w:pPr>
+        <w:pStyle w:val="ColorfulList-Accent11"/>
+        <w:ind w:left="0"/>
+        <w:rPr>
+          <w:rStyle w:val="SubtleReference"/>
+        </w:rPr>
+      </w:pPr>
+    </w:p>
+    <w:p>
+      <w:pPr>
+        <w:pStyle w:val="ColorfulList-Accent11"/>
+        <w:ind w:left="0"/>
+        <w:rPr>
+          <w:rStyle w:val="SubtleReference"/>
+        </w:rPr>
+      </w:pPr>
+      <w:r>
+        <w:rPr>
+          <w:rStyle w:val="SubtleReference"/>
+        </w:rPr>
+        <w:t>I felt this was currently unnecessary on the creation side, added complexity for no real benefit, but you can put and take inventories from inside other inventories (</w:t>
+      </w:r>
+      <w:proofErr w:type="gramStart"/>
+      <w:r>
+        <w:rPr>
+          <w:rStyle w:val="SubtleReference"/>
+        </w:rPr>
+        <w:t>cant</w:t>
+      </w:r>
+      <w:proofErr w:type="gramEnd"/>
+      <w:r>
+        <w:rPr>
+          <w:rStyle w:val="SubtleReference"/>
+        </w:rPr>
+        <w:t xml:space="preserve"> access them though)</w:t>
+      </w:r>
+    </w:p>
+    <w:p>
+      <w:pPr>
+        <w:pStyle w:val="ColorfulList-Accent11"/>
+        <w:ind w:left="0"/>
+        <w:rPr>
+          <w:rStyle w:val="SubtleReference"/>
+        </w:rPr>
+      </w:pPr>
+    </w:p>
+    <w:p>
+      <w:pPr>
+        <w:pStyle w:val="ColorfulList-Accent11"/>
+        <w:ind w:left="0"/>
+        <w:rPr>
+          <w:rStyle w:val="SubtleReference"/>
+        </w:rPr>
+      </w:pPr>
+    </w:p>
+    <w:p>
+      <w:pPr>
+        <w:pStyle w:val="ColorfulList-Accent11"/>
+        <w:ind w:left="0"/>
+        <w:rPr>
+          <w:rStyle w:val="SubtleReference"/>
+        </w:rPr>
+      </w:pPr>
+      <w:r>
+        <w:rPr>
+          <w:rStyle w:val="SubtleReference"/>
+        </w:rPr>
+        <w:lastRenderedPageBreak/>
+        <w:drawing>
+          <wp:inline distT="0" distB="0" distL="0" distR="0" wp14:anchorId="44572AA9" wp14:editId="1793835B">
+            <wp:extent cx="6116320" cy="380365"/>
+            <wp:effectExtent l="0" t="0" r="0" b="635"/>
+            <wp:docPr id="457914810" name="Picture 1"/>
+            <wp:cNvGraphicFramePr>
+              <a:graphicFrameLocks xmlns:a="http://schemas.openxmlformats.org/drawingml/2006/main" noChangeAspect="1"/>
+            </wp:cNvGraphicFramePr>
+            <a:graphic xmlns:a="http://schemas.openxmlformats.org/drawingml/2006/main">
+              <a:graphicData uri="http://schemas.openxmlformats.org/drawingml/2006/picture">
+                <pic:pic xmlns:pic="http://schemas.openxmlformats.org/drawingml/2006/picture">
+                  <pic:nvPicPr>
+                    <pic:cNvPr id="457914810" name=""/>
+                    <pic:cNvPicPr/>
+                  </pic:nvPicPr>
+                  <pic:blipFill>
+                    <a:blip r:embed="rId12"/>
+                    <a:stretch>
+                      <a:fillRect/>
+                    </a:stretch>
+                  </pic:blipFill>
+                  <pic:spPr>
+                    <a:xfrm>
+                      <a:off x="0" y="0"/>
+                      <a:ext cx="6116320" cy="380365"/>
+                    </a:xfrm>
+                    <a:prstGeom prst="rect">
+                      <a:avLst/>
+                    </a:prstGeom>
+                  </pic:spPr>
+                </pic:pic>
+              </a:graphicData>
+            </a:graphic>
+          </wp:inline>
+        </w:drawing>
+      </w:r>
+    </w:p>
+    <w:p>
+      <w:pPr>
+        <w:pStyle w:val="ColorfulList-Accent11"/>
+        <w:ind w:left="0"/>
+        <w:rPr>
+          <w:rStyle w:val="SubtleReference"/>
+        </w:rPr>
+      </w:pPr>
+      <w:r>
+        <w:rPr>
+          <w:rStyle w:val="SubtleReference"/>
+        </w:rPr>
+        <w:t>This was deliverable 1, with the rest being deliverable 2</w:t>
+      </w:r>
+    </w:p>
+    <w:p>
+      <w:pPr>
+        <w:pStyle w:val="ColorfulList-Accent11"/>
+        <w:ind w:left="0"/>
+        <w:rPr>
+          <w:rStyle w:val="SubtleReference"/>
+        </w:rPr>
+      </w:pPr>
+    </w:p>
+    <w:p>
+      <w:pPr>
+        <w:pStyle w:val="ColorfulList-Accent11"/>
+        <w:ind w:left="0"/>
+        <w:rPr>
+          <w:rStyle w:val="SubtleReference"/>
+        </w:rPr>
+      </w:pPr>
+      <w:r>
+        <w:rPr>
+          <w:rStyle w:val="SubtleReference"/>
+        </w:rPr>
+        <w:t xml:space="preserve">Next was the LOOK IN command, an attachment to the LOOK command that was needed for testing so </w:t>
+      </w:r>
+      <w:proofErr w:type="gramStart"/>
+      <w:r>
+        <w:rPr>
+          <w:rStyle w:val="SubtleReference"/>
+        </w:rPr>
+        <w:t>first priority</w:t>
+      </w:r>
+      <w:proofErr w:type="gramEnd"/>
+      <w:r>
+        <w:rPr>
+          <w:rStyle w:val="SubtleReference"/>
+        </w:rPr>
+        <w:t>.</w:t>
+      </w:r>
+    </w:p>
+    <w:p>
+      <w:pPr>
+        <w:pStyle w:val="ColorfulList-Accent11"/>
+        <w:ind w:left="0"/>
+        <w:rPr>
+          <w:rStyle w:val="SubtleReference"/>
+        </w:rPr>
+      </w:pPr>
+    </w:p>
+    <w:p>
+      <w:pPr>
+        <w:pStyle w:val="ColorfulList-Accent11"/>
+        <w:ind w:left="0"/>
+        <w:rPr>
+          <w:rStyle w:val="SubtleReference"/>
+        </w:rPr>
+      </w:pPr>
+      <w:r>
+        <w:rPr>
+          <w:rStyle w:val="SubtleReference"/>
+        </w:rPr>
+        <w:drawing>
+          <wp:inline distT="0" distB="0" distL="0" distR="0" wp14:anchorId="5B9DD609" wp14:editId="303C89E1">
+            <wp:extent cx="6116320" cy="1127125"/>
+            <wp:effectExtent l="0" t="0" r="0" b="0"/>
+            <wp:docPr id="1332295803" name="Picture 1" descr="A computer screen shot of a program code&#10;&#10;Description automatically generated"/>
+            <wp:cNvGraphicFramePr>
+              <a:graphicFrameLocks xmlns:a="http://schemas.openxmlformats.org/drawingml/2006/main" noChangeAspect="1"/>
+            </wp:cNvGraphicFramePr>
+            <a:graphic xmlns:a="http://schemas.openxmlformats.org/drawingml/2006/main">
+              <a:graphicData uri="http://schemas.openxmlformats.org/drawingml/2006/picture">
+                <pic:pic xmlns:pic="http://schemas.openxmlformats.org/drawingml/2006/picture">
+                  <pic:nvPicPr>
+                    <pic:cNvPr id="1332295803" name="Picture 1" descr="A computer screen shot of a program code&#10;&#10;Description automatically generated"/>
+                    <pic:cNvPicPr/>
+                  </pic:nvPicPr>
+                  <pic:blipFill>
+                    <a:blip r:embed="rId13"/>
+                    <a:stretch>
+                      <a:fillRect/>
+                    </a:stretch>
+                  </pic:blipFill>
+                  <pic:spPr>
+                    <a:xfrm>
+                      <a:off x="0" y="0"/>
+                      <a:ext cx="6116320" cy="1127125"/>
+                    </a:xfrm>
+                    <a:prstGeom prst="rect">
+                      <a:avLst/>
+                    </a:prstGeom>
+                  </pic:spPr>
+                </pic:pic>
+              </a:graphicData>
+            </a:graphic>
+          </wp:inline>
+        </w:drawing>
+      </w:r>
+    </w:p>
+    <w:p>
+      <w:pPr>
+        <w:pStyle w:val="ColorfulList-Accent11"/>
+        <w:ind w:left="0"/>
+        <w:rPr>
+          <w:rStyle w:val="SubtleReference"/>
+        </w:rPr>
+      </w:pPr>
+    </w:p>
+    <w:p>
+      <w:pPr>
+        <w:pStyle w:val="ColorfulList-Accent11"/>
+        <w:ind w:left="0"/>
+        <w:rPr>
+          <w:rStyle w:val="SubtleReference"/>
+        </w:rPr>
+      </w:pPr>
+      <w:r>
+        <w:rPr>
+          <w:rStyle w:val="SubtleReference"/>
+        </w:rPr>
+        <w:t xml:space="preserve">The only difficulty was the fact I was allowing player to carry bags, so the look in had to account for both, which I did by creating a separate local function that took in the args, a target </w:t>
+      </w:r>
+      <w:r>
+        <w:rPr>
+          <w:rStyle w:val="SubtleReference"/>
+        </w:rPr>
+        <w:t xml:space="preserve">entity, and the adventure object. This was </w:t>
+      </w:r>
+      <w:proofErr w:type="gramStart"/>
+      <w:r>
+        <w:rPr>
+          <w:rStyle w:val="SubtleReference"/>
+        </w:rPr>
+        <w:t>too</w:t>
+      </w:r>
+      <w:proofErr w:type="gramEnd"/>
+      <w:r>
+        <w:rPr>
+          <w:rStyle w:val="SubtleReference"/>
+        </w:rPr>
+        <w:t xml:space="preserve"> prevent needing to duplicate the code for both player inventory and location contains.</w:t>
+      </w:r>
+    </w:p>
+    <w:p>
+      <w:pPr>
+        <w:pStyle w:val="ColorfulList-Accent11"/>
+        <w:ind w:left="0"/>
+        <w:rPr>
+          <w:rStyle w:val="SubtleReference"/>
+        </w:rPr>
+      </w:pPr>
+    </w:p>
+    <w:p>
+      <w:pPr>
+        <w:pStyle w:val="ColorfulList-Accent11"/>
+        <w:ind w:left="0"/>
+        <w:rPr>
+          <w:rStyle w:val="SubtleReference"/>
+        </w:rPr>
+      </w:pPr>
+      <w:r>
+        <w:rPr>
+          <w:rStyle w:val="SubtleReference"/>
+        </w:rPr>
+        <w:drawing>
+          <wp:inline distT="0" distB="0" distL="0" distR="0" wp14:anchorId="65D5EFB5" wp14:editId="5B59CCE4">
+            <wp:extent cx="5401429" cy="4534533"/>
+            <wp:effectExtent l="0" t="0" r="8890" b="0"/>
+            <wp:docPr id="1236831229" name="Picture 1"/>
+            <wp:cNvGraphicFramePr>
+              <a:graphicFrameLocks xmlns:a="http://schemas.openxmlformats.org/drawingml/2006/main" noChangeAspect="1"/>
+            </wp:cNvGraphicFramePr>
+            <a:graphic xmlns:a="http://schemas.openxmlformats.org/drawingml/2006/main">
+              <a:graphicData uri="http://schemas.openxmlformats.org/drawingml/2006/picture">
+                <pic:pic xmlns:pic="http://schemas.openxmlformats.org/drawingml/2006/picture">
+                  <pic:nvPicPr>
+                    <pic:cNvPr id="1236831229" name=""/>
+                    <pic:cNvPicPr/>
+                  </pic:nvPicPr>
+                  <pic:blipFill>
+                    <a:blip r:embed="rId14"/>
+                    <a:stretch>
+                      <a:fillRect/>
+                    </a:stretch>
+                  </pic:blipFill>
+                  <pic:spPr>
+                    <a:xfrm>
+                      <a:off x="0" y="0"/>
+                      <a:ext cx="5401429" cy="4534533"/>
+                    </a:xfrm>
+                    <a:prstGeom prst="rect">
+                      <a:avLst/>
+                    </a:prstGeom>
+                  </pic:spPr>
+                </pic:pic>
+              </a:graphicData>
+            </a:graphic>
+          </wp:inline>
+        </w:drawing>
+      </w:r>
+    </w:p>
+    <w:p>
+      <w:pPr>
+        <w:pStyle w:val="ColorfulList-Accent11"/>
+        <w:ind w:left="0"/>
+        <w:rPr>
+          <w:rStyle w:val="SubtleReference"/>
+        </w:rPr>
+      </w:pPr>
+    </w:p>
+    <w:p>
+      <w:pPr>
+        <w:pStyle w:val="ColorfulList-Accent11"/>
+        <w:ind w:left="0"/>
+        <w:rPr>
+          <w:rStyle w:val="SubtleReference"/>
+        </w:rPr>
+      </w:pPr>
+      <w:r>
+        <w:rPr>
+          <w:rStyle w:val="SubtleReference"/>
+        </w:rPr>
+        <w:lastRenderedPageBreak/>
+        <w:t>I used this format for the other 3 commands as well</w:t>
+      </w:r>
+    </w:p>
+    <w:p>
+      <w:pPr>
+        <w:pStyle w:val="ColorfulList-Accent11"/>
+        <w:ind w:left="0"/>
+        <w:rPr>
+          <w:rStyle w:val="SubtleReference"/>
+        </w:rPr>
+      </w:pPr>
+      <w:r>
+        <w:rPr>
+          <w:rStyle w:val="SubtleReference"/>
+        </w:rPr>
+        <w:drawing>
+          <wp:inline distT="0" distB="0" distL="0" distR="0" wp14:anchorId="31C9FF03" wp14:editId="624EAD73">
+            <wp:extent cx="3286584" cy="3658111"/>
+            <wp:effectExtent l="0" t="0" r="9525" b="0"/>
+            <wp:docPr id="1650997775" name="Picture 1" descr="A screenshot of a computer&#10;&#10;Description automatically generated"/>
+            <wp:cNvGraphicFramePr>
+              <a:graphicFrameLocks xmlns:a="http://schemas.openxmlformats.org/drawingml/2006/main" noChangeAspect="1"/>
+            </wp:cNvGraphicFramePr>
+            <a:graphic xmlns:a="http://schemas.openxmlformats.org/drawingml/2006/main">
+              <a:graphicData uri="http://schemas.openxmlformats.org/drawingml/2006/picture">
+                <pic:pic xmlns:pic="http://schemas.openxmlformats.org/drawingml/2006/picture">
+                  <pic:nvPicPr>
+                    <pic:cNvPr id="1650997775" name="Picture 1" descr="A screenshot of a computer&#10;&#10;Description automatically generated"/>
+                    <pic:cNvPicPr/>
+                  </pic:nvPicPr>
+                  <pic:blipFill>
+                    <a:blip r:embed="rId15"/>
+                    <a:stretch>
+                      <a:fillRect/>
+                    </a:stretch>
+                  </pic:blipFill>
+                  <pic:spPr>
+                    <a:xfrm>
+                      <a:off x="0" y="0"/>
+                      <a:ext cx="3286584" cy="3658111"/>
+                    </a:xfrm>
+                    <a:prstGeom prst="rect">
+                      <a:avLst/>
+                    </a:prstGeom>
+                  </pic:spPr>
+                </pic:pic>
+              </a:graphicData>
+            </a:graphic>
+          </wp:inline>
+        </w:drawing>
+      </w:r>
+    </w:p>
+    <w:p>
+      <w:pPr>
+        <w:pStyle w:val="ColorfulList-Accent11"/>
+        <w:ind w:left="0"/>
+        <w:rPr>
+          <w:rStyle w:val="SubtleReference"/>
+        </w:rPr>
+      </w:pPr>
+      <w:r>
+        <w:rPr>
+          <w:rStyle w:val="SubtleReference"/>
+        </w:rPr>
+        <w:t>Looking in bag in player inventory</w:t>
+      </w:r>
+    </w:p>
+    <w:p>
+      <w:pPr>
+        <w:pStyle w:val="ColorfulList-Accent11"/>
+        <w:ind w:left="0"/>
+        <w:rPr>
+          <w:rStyle w:val="SubtleReference"/>
+        </w:rPr>
+      </w:pPr>
+    </w:p>
+    <w:p>
+      <w:pPr>
+        <w:pStyle w:val="ColorfulList-Accent11"/>
+        <w:ind w:left="0"/>
+        <w:rPr>
+          <w:rStyle w:val="SubtleReference"/>
+        </w:rPr>
+      </w:pPr>
+    </w:p>
+    <w:p>
+      <w:pPr>
+        <w:pStyle w:val="ColorfulList-Accent11"/>
+        <w:ind w:left="0"/>
+        <w:rPr>
+          <w:rStyle w:val="SubtleReference"/>
+        </w:rPr>
+      </w:pPr>
+      <w:r>
+        <w:rPr>
+          <w:rStyle w:val="SubtleReference"/>
+        </w:rPr>
+        <w:t xml:space="preserve">Next was the adding of the new commands base and renaming all of the </w:t>
+      </w:r>
+      <w:proofErr w:type="gramStart"/>
+      <w:r>
+        <w:rPr>
+          <w:rStyle w:val="SubtleReference"/>
+        </w:rPr>
+        <w:t>locations</w:t>
+      </w:r>
+      <w:proofErr w:type="gramEnd"/>
+      <w:r>
+        <w:rPr>
+          <w:rStyle w:val="SubtleReference"/>
+        </w:rPr>
+        <w:t xml:space="preserve"> contents to inventories in the Json for ease of creation of the graph and player (location class still uses contains)</w:t>
+      </w:r>
+    </w:p>
+    <w:p>
+      <w:pPr>
+        <w:pStyle w:val="ColorfulList-Accent11"/>
+        <w:ind w:left="0"/>
+        <w:rPr>
+          <w:rStyle w:val="SubtleReference"/>
+        </w:rPr>
+      </w:pPr>
+    </w:p>
+    <w:p>
+      <w:pPr>
+        <w:pStyle w:val="ColorfulList-Accent11"/>
+        <w:ind w:left="0"/>
+        <w:rPr>
+          <w:rStyle w:val="SubtleReference"/>
+        </w:rPr>
+      </w:pPr>
+      <w:r>
+        <w:rPr>
+          <w:rStyle w:val="SubtleReference"/>
+        </w:rPr>
+        <w:t>Also updated LOOK IN to account for object open.</w:t>
+      </w:r>
+    </w:p>
+    <w:p>
+      <w:pPr>
+        <w:pStyle w:val="ColorfulList-Accent11"/>
+        <w:ind w:left="0"/>
+        <w:rPr>
+          <w:rStyle w:val="SubtleReference"/>
+        </w:rPr>
+      </w:pPr>
+      <w:r>
+        <w:rPr>
+          <w:rStyle w:val="SubtleReference"/>
+        </w:rPr>
+        <w:drawing>
+          <wp:inline distT="0" distB="0" distL="0" distR="0" wp14:anchorId="304DFE49" wp14:editId="7CC59EE1">
+            <wp:extent cx="2553056" cy="876422"/>
+            <wp:effectExtent l="0" t="0" r="0" b="0"/>
+            <wp:docPr id="1859719923" name="Picture 1" descr="A black screen with white text&#10;&#10;Description automatically generated"/>
+            <wp:cNvGraphicFramePr>
+              <a:graphicFrameLocks xmlns:a="http://schemas.openxmlformats.org/drawingml/2006/main" noChangeAspect="1"/>
+            </wp:cNvGraphicFramePr>
+            <a:graphic xmlns:a="http://schemas.openxmlformats.org/drawingml/2006/main">
+              <a:graphicData uri="http://schemas.openxmlformats.org/drawingml/2006/picture">
+                <pic:pic xmlns:pic="http://schemas.openxmlformats.org/drawingml/2006/picture">
+                  <pic:nvPicPr>
+                    <pic:cNvPr id="1859719923" name="Picture 1" descr="A black screen with white text&#10;&#10;Description automatically generated"/>
+                    <pic:cNvPicPr/>
+                  </pic:nvPicPr>
+                  <pic:blipFill>
+                    <a:blip r:embed="rId16"/>
+                    <a:stretch>
+                      <a:fillRect/>
+                    </a:stretch>
+                  </pic:blipFill>
+                  <pic:spPr>
+                    <a:xfrm>
+                      <a:off x="0" y="0"/>
+                      <a:ext cx="2553056" cy="876422"/>
+                    </a:xfrm>
+                    <a:prstGeom prst="rect">
+                      <a:avLst/>
+                    </a:prstGeom>
+                  </pic:spPr>
+                </pic:pic>
+              </a:graphicData>
+            </a:graphic>
+          </wp:inline>
+        </w:drawing>
+      </w:r>
+    </w:p>
+    <w:p>
+      <w:pPr>
+        <w:pStyle w:val="ColorfulList-Accent11"/>
+        <w:ind w:left="0"/>
+        <w:rPr>
+          <w:rStyle w:val="SubtleReference"/>
+        </w:rPr>
+      </w:pPr>
+    </w:p>
+    <w:p>
+      <w:pPr>
+        <w:pStyle w:val="ColorfulList-Accent11"/>
+        <w:ind w:left="0"/>
+        <w:rPr>
+          <w:rStyle w:val="SubtleReference"/>
+        </w:rPr>
+      </w:pPr>
+      <w:r>
+        <w:rPr>
+          <w:rStyle w:val="SubtleReference"/>
+        </w:rPr>
+        <w:drawing>
+          <wp:inline distT="0" distB="0" distL="0" distR="0" wp14:anchorId="38C37A60" wp14:editId="609F4E75">
+            <wp:extent cx="6116320" cy="398780"/>
+            <wp:effectExtent l="0" t="0" r="0" b="1270"/>
+            <wp:docPr id="713633742" name="Picture 1"/>
+            <wp:cNvGraphicFramePr>
+              <a:graphicFrameLocks xmlns:a="http://schemas.openxmlformats.org/drawingml/2006/main" noChangeAspect="1"/>
+            </wp:cNvGraphicFramePr>
+            <a:graphic xmlns:a="http://schemas.openxmlformats.org/drawingml/2006/main">
+              <a:graphicData uri="http://schemas.openxmlformats.org/drawingml/2006/picture">
+                <pic:pic xmlns:pic="http://schemas.openxmlformats.org/drawingml/2006/picture">
+                  <pic:nvPicPr>
+                    <pic:cNvPr id="713633742" name=""/>
+                    <pic:cNvPicPr/>
+                  </pic:nvPicPr>
+                  <pic:blipFill>
+                    <a:blip r:embed="rId17"/>
+                    <a:stretch>
+                      <a:fillRect/>
+                    </a:stretch>
+                  </pic:blipFill>
+                  <pic:spPr>
+                    <a:xfrm>
+                      <a:off x="0" y="0"/>
+                      <a:ext cx="6116320" cy="398780"/>
+                    </a:xfrm>
+                    <a:prstGeom prst="rect">
+                      <a:avLst/>
+                    </a:prstGeom>
+                  </pic:spPr>
+                </pic:pic>
+              </a:graphicData>
+            </a:graphic>
+          </wp:inline>
+        </w:drawing>
+      </w:r>
+    </w:p>
+    <w:p>
+      <w:pPr>
+        <w:rPr>
+          <w:rStyle w:val="SubtleReference"/>
+        </w:rPr>
+      </w:pPr>
+    </w:p>
+    <w:p>
+      <w:pPr>
+        <w:rPr>
+          <w:rStyle w:val="SubtleReference"/>
+        </w:rPr>
+      </w:pPr>
+    </w:p>
+    <w:p>
+      <w:pPr>
+        <w:rPr>
+          <w:rStyle w:val="SubtleReference"/>
+        </w:rPr>
+      </w:pPr>
+      <w:r>
+        <w:rPr>
+          <w:rStyle w:val="SubtleReference"/>
+        </w:rPr>
+        <w:t>Next was the creation of the Take command</w:t>
+      </w:r>
+    </w:p>
+    <w:p>
+      <w:pPr>
+        <w:rPr>
+          <w:rStyle w:val="SubtleReference"/>
+        </w:rPr>
+      </w:pPr>
+    </w:p>
+    <w:p>
+      <w:pPr>
+        <w:rPr>
+          <w:rStyle w:val="SubtleReference"/>
+        </w:rPr>
+      </w:pPr>
+      <w:r>
+        <w:rPr>
+          <w:rStyle w:val="SubtleReference"/>
+        </w:rPr>
+        <w:t xml:space="preserve">This was surprisingly easy as I had already done something </w:t>
+      </w:r>
+      <w:proofErr w:type="gramStart"/>
+      <w:r>
+        <w:rPr>
+          <w:rStyle w:val="SubtleReference"/>
+        </w:rPr>
+        <w:t>similar to</w:t>
+      </w:r>
+      <w:proofErr w:type="gramEnd"/>
+      <w:r>
+        <w:rPr>
+          <w:rStyle w:val="SubtleReference"/>
+        </w:rPr>
+        <w:t xml:space="preserve"> the replace with the ALIAS command, so I had some code, and the rest was very similar to the LOOK/IN</w:t>
+      </w:r>
+      <w:r>
+        <w:rPr>
+          <w:rStyle w:val="SubtleReference"/>
+        </w:rPr>
+        <w:t xml:space="preserve"> </w:t>
+      </w:r>
+      <w:r>
+        <w:rPr>
+          <w:rStyle w:val="SubtleReference"/>
+        </w:rPr>
+        <w:t>code</w:t>
+      </w:r>
+    </w:p>
+    <w:p>
+      <w:pPr>
+        <w:rPr>
+          <w:rStyle w:val="SubtleReference"/>
+        </w:rPr>
+      </w:pPr>
+    </w:p>
+    <w:p>
+      <w:pPr>
+        <w:rPr>
+          <w:rStyle w:val="SubtleReference"/>
+        </w:rPr>
+      </w:pPr>
+    </w:p>
+    <w:p>
+      <w:pPr>
+        <w:rPr>
+          <w:color w:val="5A5A5A" w:themeColor="text1" w:themeTint="A5"/>
+          <w:sz w:val="28"/>
+          <w:szCs w:val="28"/>
+        </w:rPr>
+      </w:pPr>
+      <w:r>
+        <w:rPr>
+          <w:color w:val="5A5A5A" w:themeColor="text1" w:themeTint="A5"/>
+          <w:sz w:val="28"/>
+          <w:szCs w:val="28"/>
+        </w:rPr>
+        <w:lastRenderedPageBreak/>
+        <w:drawing>
+          <wp:inline distT="0" distB="0" distL="0" distR="0" wp14:anchorId="0D7E8E08" wp14:editId="06C041E8">
+            <wp:extent cx="6116320" cy="3002915"/>
+            <wp:effectExtent l="0" t="0" r="0" b="6985"/>
+            <wp:docPr id="1732744748" name="Picture 1" descr="A screen shot of a computer program&#10;&#10;Description automatically generated"/>
+            <wp:cNvGraphicFramePr>
+              <a:graphicFrameLocks xmlns:a="http://schemas.openxmlformats.org/drawingml/2006/main" noChangeAspect="1"/>
+            </wp:cNvGraphicFramePr>
+            <a:graphic xmlns:a="http://schemas.openxmlformats.org/drawingml/2006/main">
+              <a:graphicData uri="http://schemas.openxmlformats.org/drawingml/2006/picture">
+                <pic:pic xmlns:pic="http://schemas.openxmlformats.org/drawingml/2006/picture">
+                  <pic:nvPicPr>
+                    <pic:cNvPr id="1732744748" name="Picture 1" descr="A screen shot of a computer program&#10;&#10;Description automatically generated"/>
+                    <pic:cNvPicPr/>
+                  </pic:nvPicPr>
+                  <pic:blipFill>
+                    <a:blip r:embed="rId18"/>
+                    <a:stretch>
+                      <a:fillRect/>
+                    </a:stretch>
+                  </pic:blipFill>
+                  <pic:spPr>
+                    <a:xfrm>
+                      <a:off x="0" y="0"/>
+                      <a:ext cx="6116320" cy="3002915"/>
+                    </a:xfrm>
+                    <a:prstGeom prst="rect">
+                      <a:avLst/>
+                    </a:prstGeom>
+                  </pic:spPr>
+                </pic:pic>
+              </a:graphicData>
+            </a:graphic>
+          </wp:inline>
+        </w:drawing>
+      </w:r>
+    </w:p>
+    <w:p>
+      <w:pPr>
+        <w:rPr>
+          <w:color w:val="5A5A5A" w:themeColor="text1" w:themeTint="A5"/>
+          <w:sz w:val="28"/>
+          <w:szCs w:val="28"/>
+        </w:rPr>
+      </w:pPr>
+      <w:r>
+        <w:rPr>
+          <w:color w:val="5A5A5A" w:themeColor="text1" w:themeTint="A5"/>
+          <w:sz w:val="28"/>
+          <w:szCs w:val="28"/>
+        </w:rPr>
+        <w:drawing>
+          <wp:inline distT="0" distB="0" distL="0" distR="0" wp14:anchorId="5FA68937" wp14:editId="3C1C6A11">
+            <wp:extent cx="6116320" cy="3613150"/>
+            <wp:effectExtent l="0" t="0" r="0" b="6350"/>
+            <wp:docPr id="2070866530" name="Picture 1" descr="A computer screen shot of a program code&#10;&#10;Description automatically generated"/>
+            <wp:cNvGraphicFramePr>
+              <a:graphicFrameLocks xmlns:a="http://schemas.openxmlformats.org/drawingml/2006/main" noChangeAspect="1"/>
+            </wp:cNvGraphicFramePr>
+            <a:graphic xmlns:a="http://schemas.openxmlformats.org/drawingml/2006/main">
+              <a:graphicData uri="http://schemas.openxmlformats.org/drawingml/2006/picture">
+                <pic:pic xmlns:pic="http://schemas.openxmlformats.org/drawingml/2006/picture">
+                  <pic:nvPicPr>
+                    <pic:cNvPr id="2070866530" name="Picture 1" descr="A computer screen shot of a program code&#10;&#10;Description automatically generated"/>
+                    <pic:cNvPicPr/>
+                  </pic:nvPicPr>
+                  <pic:blipFill>
+                    <a:blip r:embed="rId19"/>
+                    <a:stretch>
+                      <a:fillRect/>
+                    </a:stretch>
+                  </pic:blipFill>
+                  <pic:spPr>
+                    <a:xfrm>
+                      <a:off x="0" y="0"/>
+                      <a:ext cx="6116320" cy="3613150"/>
+                    </a:xfrm>
+                    <a:prstGeom prst="rect">
+                      <a:avLst/>
+                    </a:prstGeom>
+                  </pic:spPr>
+                </pic:pic>
+              </a:graphicData>
+            </a:graphic>
+          </wp:inline>
+        </w:drawing>
+      </w:r>
+    </w:p>
+    <w:p>
+      <w:pPr>
+        <w:rPr>
+          <w:color w:val="5A5A5A" w:themeColor="text1" w:themeTint="A5"/>
+          <w:sz w:val="28"/>
+          <w:szCs w:val="28"/>
+        </w:rPr>
+      </w:pPr>
+    </w:p>
+    <w:p>
+      <w:pPr>
+        <w:rPr>
+          <w:color w:val="5A5A5A" w:themeColor="text1" w:themeTint="A5"/>
+          <w:sz w:val="28"/>
+          <w:szCs w:val="28"/>
+        </w:rPr>
+      </w:pPr>
+      <w:r>
+        <w:rPr>
+          <w:color w:val="5A5A5A" w:themeColor="text1" w:themeTint="A5"/>
+          <w:sz w:val="28"/>
+          <w:szCs w:val="28"/>
+        </w:rPr>
+        <w:lastRenderedPageBreak/>
+        <w:drawing>
+          <wp:inline distT="0" distB="0" distL="0" distR="0" wp14:anchorId="76CFF40E" wp14:editId="0A3BABA1">
+            <wp:extent cx="4172532" cy="4867954"/>
+            <wp:effectExtent l="0" t="0" r="0" b="8890"/>
+            <wp:docPr id="1514960494" name="Picture 1" descr="A screenshot of a computer program&#10;&#10;Description automatically generated"/>
+            <wp:cNvGraphicFramePr>
+              <a:graphicFrameLocks xmlns:a="http://schemas.openxmlformats.org/drawingml/2006/main" noChangeAspect="1"/>
+            </wp:cNvGraphicFramePr>
+            <a:graphic xmlns:a="http://schemas.openxmlformats.org/drawingml/2006/main">
+              <a:graphicData uri="http://schemas.openxmlformats.org/drawingml/2006/picture">
+                <pic:pic xmlns:pic="http://schemas.openxmlformats.org/drawingml/2006/picture">
+                  <pic:nvPicPr>
+                    <pic:cNvPr id="1514960494" name="Picture 1" descr="A screenshot of a computer program&#10;&#10;Description automatically generated"/>
+                    <pic:cNvPicPr/>
+                  </pic:nvPicPr>
+                  <pic:blipFill>
+                    <a:blip r:embed="rId20"/>
+                    <a:stretch>
+                      <a:fillRect/>
+                    </a:stretch>
+                  </pic:blipFill>
+                  <pic:spPr>
+                    <a:xfrm>
+                      <a:off x="0" y="0"/>
+                      <a:ext cx="4172532" cy="4867954"/>
+                    </a:xfrm>
+                    <a:prstGeom prst="rect">
+                      <a:avLst/>
+                    </a:prstGeom>
+                  </pic:spPr>
+                </pic:pic>
+              </a:graphicData>
+            </a:graphic>
+          </wp:inline>
+        </w:drawing>
+      </w:r>
+    </w:p>
+    <w:p>
+      <w:pPr>
+        <w:rPr>
+          <w:color w:val="5A5A5A" w:themeColor="text1" w:themeTint="A5"/>
+          <w:sz w:val="28"/>
+          <w:szCs w:val="28"/>
+        </w:rPr>
+      </w:pPr>
+      <w:r>
+        <w:rPr>
+          <w:color w:val="5A5A5A" w:themeColor="text1" w:themeTint="A5"/>
+          <w:sz w:val="28"/>
+          <w:szCs w:val="28"/>
+        </w:rPr>
+        <w:t>Take trinket from bag with surrounding look IN and Inventory commands to display</w:t>
+      </w:r>
+    </w:p>
+    <w:p>
+      <w:pPr>
+        <w:rPr>
+          <w:color w:val="5A5A5A" w:themeColor="text1" w:themeTint="A5"/>
+          <w:sz w:val="28"/>
+          <w:szCs w:val="28"/>
+        </w:rPr>
+      </w:pPr>
+      <w:r>
+        <w:rPr>
+          <w:color w:val="5A5A5A" w:themeColor="text1" w:themeTint="A5"/>
+          <w:sz w:val="28"/>
+          <w:szCs w:val="28"/>
+        </w:rPr>
+        <w:drawing>
+          <wp:inline distT="0" distB="0" distL="0" distR="0" wp14:anchorId="62AB40E4" wp14:editId="1CBBE378">
+            <wp:extent cx="4391638" cy="838317"/>
+            <wp:effectExtent l="0" t="0" r="9525" b="0"/>
+            <wp:docPr id="1241371967" name="Picture 1" descr="A black screen with white text&#10;&#10;Description automatically generated"/>
+            <wp:cNvGraphicFramePr>
+              <a:graphicFrameLocks xmlns:a="http://schemas.openxmlformats.org/drawingml/2006/main" noChangeAspect="1"/>
+            </wp:cNvGraphicFramePr>
+            <a:graphic xmlns:a="http://schemas.openxmlformats.org/drawingml/2006/main">
+              <a:graphicData uri="http://schemas.openxmlformats.org/drawingml/2006/picture">
+                <pic:pic xmlns:pic="http://schemas.openxmlformats.org/drawingml/2006/picture">
+                  <pic:nvPicPr>
+                    <pic:cNvPr id="1241371967" name="Picture 1" descr="A black screen with white text&#10;&#10;Description automatically generated"/>
+                    <pic:cNvPicPr/>
+                  </pic:nvPicPr>
+                  <pic:blipFill>
+                    <a:blip r:embed="rId21"/>
+                    <a:stretch>
+                      <a:fillRect/>
+                    </a:stretch>
+                  </pic:blipFill>
+                  <pic:spPr>
+                    <a:xfrm>
+                      <a:off x="0" y="0"/>
+                      <a:ext cx="4391638" cy="838317"/>
+                    </a:xfrm>
+                    <a:prstGeom prst="rect">
+                      <a:avLst/>
+                    </a:prstGeom>
+                  </pic:spPr>
+                </pic:pic>
+              </a:graphicData>
+            </a:graphic>
+          </wp:inline>
+        </w:drawing>
+      </w:r>
+    </w:p>
+    <w:p>
+      <w:pPr>
+        <w:rPr>
+          <w:color w:val="5A5A5A" w:themeColor="text1" w:themeTint="A5"/>
+          <w:sz w:val="28"/>
+          <w:szCs w:val="28"/>
+        </w:rPr>
+      </w:pPr>
+    </w:p>
+    <w:p>
+      <w:pPr>
+        <w:rPr>
+          <w:color w:val="5A5A5A" w:themeColor="text1" w:themeTint="A5"/>
+          <w:sz w:val="28"/>
+          <w:szCs w:val="28"/>
+        </w:rPr>
+      </w:pPr>
+      <w:r>
+        <w:rPr>
+          <w:color w:val="5A5A5A" w:themeColor="text1" w:themeTint="A5"/>
+          <w:sz w:val="28"/>
+          <w:szCs w:val="28"/>
+        </w:rPr>
+        <w:t>Open was next, only difficulty was getting the key check and figuring out exactly what Boolean logic was needed.</w:t>
+      </w:r>
+    </w:p>
+    <w:p>
+      <w:pPr>
+        <w:rPr>
+          <w:color w:val="5A5A5A" w:themeColor="text1" w:themeTint="A5"/>
+          <w:sz w:val="28"/>
+          <w:szCs w:val="28"/>
+        </w:rPr>
+      </w:pPr>
+      <w:r>
+        <w:rPr>
+          <w:color w:val="5A5A5A" w:themeColor="text1" w:themeTint="A5"/>
+          <w:sz w:val="28"/>
+          <w:szCs w:val="28"/>
+        </w:rPr>
+        <w:drawing>
+          <wp:inline distT="0" distB="0" distL="0" distR="0" wp14:anchorId="56F3D405" wp14:editId="780B85BB">
+            <wp:extent cx="6116320" cy="1727200"/>
+            <wp:effectExtent l="0" t="0" r="0" b="6350"/>
+            <wp:docPr id="371394907" name="Picture 1"/>
+            <wp:cNvGraphicFramePr>
+              <a:graphicFrameLocks xmlns:a="http://schemas.openxmlformats.org/drawingml/2006/main" noChangeAspect="1"/>
+            </wp:cNvGraphicFramePr>
+            <a:graphic xmlns:a="http://schemas.openxmlformats.org/drawingml/2006/main">
+              <a:graphicData uri="http://schemas.openxmlformats.org/drawingml/2006/picture">
+                <pic:pic xmlns:pic="http://schemas.openxmlformats.org/drawingml/2006/picture">
+                  <pic:nvPicPr>
+                    <pic:cNvPr id="371394907" name=""/>
+                    <pic:cNvPicPr/>
+                  </pic:nvPicPr>
+                  <pic:blipFill>
+                    <a:blip r:embed="rId22"/>
+                    <a:stretch>
+                      <a:fillRect/>
+                    </a:stretch>
+                  </pic:blipFill>
+                  <pic:spPr>
+                    <a:xfrm>
+                      <a:off x="0" y="0"/>
+                      <a:ext cx="6116320" cy="1727200"/>
+                    </a:xfrm>
+                    <a:prstGeom prst="rect">
+                      <a:avLst/>
+                    </a:prstGeom>
+                  </pic:spPr>
+                </pic:pic>
+              </a:graphicData>
+            </a:graphic>
+          </wp:inline>
+        </w:drawing>
+      </w:r>
+    </w:p>
+    <w:p>
+      <w:pPr>
+        <w:rPr>
+          <w:color w:val="5A5A5A" w:themeColor="text1" w:themeTint="A5"/>
+          <w:sz w:val="28"/>
+          <w:szCs w:val="28"/>
+        </w:rPr>
+      </w:pPr>
+    </w:p>
+    <w:p>
+      <w:pPr>
+        <w:rPr>
+          <w:color w:val="5A5A5A" w:themeColor="text1" w:themeTint="A5"/>
+          <w:sz w:val="28"/>
+          <w:szCs w:val="28"/>
+        </w:rPr>
+      </w:pPr>
+      <w:r>
+        <w:rPr>
+          <w:color w:val="5A5A5A" w:themeColor="text1" w:themeTint="A5"/>
+          <w:sz w:val="28"/>
+          <w:szCs w:val="28"/>
+        </w:rPr>
+        <w:lastRenderedPageBreak/>
+        <w:drawing>
+          <wp:inline distT="0" distB="0" distL="0" distR="0" wp14:anchorId="50B3909A" wp14:editId="5C63AFAF">
+            <wp:extent cx="6116320" cy="3088640"/>
+            <wp:effectExtent l="0" t="0" r="0" b="0"/>
+            <wp:docPr id="402630831" name="Picture 1" descr="A screenshot of a computer program&#10;&#10;Description automatically generated"/>
+            <wp:cNvGraphicFramePr>
+              <a:graphicFrameLocks xmlns:a="http://schemas.openxmlformats.org/drawingml/2006/main" noChangeAspect="1"/>
+            </wp:cNvGraphicFramePr>
+            <a:graphic xmlns:a="http://schemas.openxmlformats.org/drawingml/2006/main">
+              <a:graphicData uri="http://schemas.openxmlformats.org/drawingml/2006/picture">
+                <pic:pic xmlns:pic="http://schemas.openxmlformats.org/drawingml/2006/picture">
+                  <pic:nvPicPr>
+                    <pic:cNvPr id="402630831" name="Picture 1" descr="A screenshot of a computer program&#10;&#10;Description automatically generated"/>
+                    <pic:cNvPicPr/>
+                  </pic:nvPicPr>
+                  <pic:blipFill>
+                    <a:blip r:embed="rId23"/>
+                    <a:stretch>
+                      <a:fillRect/>
+                    </a:stretch>
+                  </pic:blipFill>
+                  <pic:spPr>
+                    <a:xfrm>
+                      <a:off x="0" y="0"/>
+                      <a:ext cx="6116320" cy="3088640"/>
+                    </a:xfrm>
+                    <a:prstGeom prst="rect">
+                      <a:avLst/>
+                    </a:prstGeom>
+                  </pic:spPr>
+                </pic:pic>
+              </a:graphicData>
+            </a:graphic>
+          </wp:inline>
+        </w:drawing>
+      </w:r>
+    </w:p>
+    <w:p>
+      <w:pPr>
+        <w:rPr>
+          <w:color w:val="5A5A5A" w:themeColor="text1" w:themeTint="A5"/>
+          <w:sz w:val="28"/>
+          <w:szCs w:val="28"/>
+        </w:rPr>
+      </w:pPr>
+    </w:p>
+    <w:p>
+      <w:pPr>
+        <w:rPr>
+          <w:color w:val="5A5A5A" w:themeColor="text1" w:themeTint="A5"/>
+          <w:sz w:val="28"/>
+          <w:szCs w:val="28"/>
+        </w:rPr>
+      </w:pPr>
+      <w:r>
+        <w:rPr>
+          <w:color w:val="5A5A5A" w:themeColor="text1" w:themeTint="A5"/>
+          <w:sz w:val="28"/>
+          <w:szCs w:val="28"/>
+        </w:rPr>
+        <w:drawing>
+          <wp:inline distT="0" distB="0" distL="0" distR="0" wp14:anchorId="53EF1E36" wp14:editId="4F12152E">
+            <wp:extent cx="6116320" cy="2635885"/>
+            <wp:effectExtent l="0" t="0" r="0" b="0"/>
+            <wp:docPr id="577277679" name="Picture 1" descr="A screenshot of a computer program&#10;&#10;Description automatically generated"/>
+            <wp:cNvGraphicFramePr>
+              <a:graphicFrameLocks xmlns:a="http://schemas.openxmlformats.org/drawingml/2006/main" noChangeAspect="1"/>
+            </wp:cNvGraphicFramePr>
+            <a:graphic xmlns:a="http://schemas.openxmlformats.org/drawingml/2006/main">
+              <a:graphicData uri="http://schemas.openxmlformats.org/drawingml/2006/picture">
+                <pic:pic xmlns:pic="http://schemas.openxmlformats.org/drawingml/2006/picture">
+                  <pic:nvPicPr>
+                    <pic:cNvPr id="577277679" name="Picture 1" descr="A screenshot of a computer program&#10;&#10;Description automatically generated"/>
+                    <pic:cNvPicPr/>
+                  </pic:nvPicPr>
+                  <pic:blipFill>
+                    <a:blip r:embed="rId24"/>
+                    <a:stretch>
+                      <a:fillRect/>
+                    </a:stretch>
+                  </pic:blipFill>
+                  <pic:spPr>
+                    <a:xfrm>
+                      <a:off x="0" y="0"/>
+                      <a:ext cx="6116320" cy="2635885"/>
+                    </a:xfrm>
+                    <a:prstGeom prst="rect">
+                      <a:avLst/>
+                    </a:prstGeom>
+                  </pic:spPr>
+                </pic:pic>
+              </a:graphicData>
+            </a:graphic>
+          </wp:inline>
+        </w:drawing>
+      </w:r>
+    </w:p>
+    <w:p>
+      <w:pPr>
+        <w:rPr>
+          <w:color w:val="5A5A5A" w:themeColor="text1" w:themeTint="A5"/>
+          <w:sz w:val="28"/>
+          <w:szCs w:val="28"/>
+        </w:rPr>
+      </w:pPr>
+      <w:r>
+        <w:rPr>
+          <w:color w:val="5A5A5A" w:themeColor="text1" w:themeTint="A5"/>
+          <w:sz w:val="28"/>
+          <w:szCs w:val="28"/>
+        </w:rPr>
+        <w:drawing>
+          <wp:inline distT="0" distB="0" distL="0" distR="0" wp14:anchorId="72CDB3A5" wp14:editId="5871A5CB">
+            <wp:extent cx="4401164" cy="866896"/>
+            <wp:effectExtent l="0" t="0" r="0" b="9525"/>
+            <wp:docPr id="1628237560" name="Picture 1" descr="A black screen with numbers and symbols&#10;&#10;Description automatically generated"/>
+            <wp:cNvGraphicFramePr>
+              <a:graphicFrameLocks xmlns:a="http://schemas.openxmlformats.org/drawingml/2006/main" noChangeAspect="1"/>
+            </wp:cNvGraphicFramePr>
+            <a:graphic xmlns:a="http://schemas.openxmlformats.org/drawingml/2006/main">
+              <a:graphicData uri="http://schemas.openxmlformats.org/drawingml/2006/picture">
+                <pic:pic xmlns:pic="http://schemas.openxmlformats.org/drawingml/2006/picture">
+                  <pic:nvPicPr>
+                    <pic:cNvPr id="1628237560" name="Picture 1" descr="A black screen with numbers and symbols&#10;&#10;Description automatically generated"/>
+                    <pic:cNvPicPr/>
+                  </pic:nvPicPr>
+                  <pic:blipFill>
+                    <a:blip r:embed="rId25"/>
+                    <a:stretch>
+                      <a:fillRect/>
+                    </a:stretch>
+                  </pic:blipFill>
+                  <pic:spPr>
+                    <a:xfrm>
+                      <a:off x="0" y="0"/>
+                      <a:ext cx="4401164" cy="866896"/>
+                    </a:xfrm>
+                    <a:prstGeom prst="rect">
+                      <a:avLst/>
+                    </a:prstGeom>
+                  </pic:spPr>
+                </pic:pic>
+              </a:graphicData>
+            </a:graphic>
+          </wp:inline>
+        </w:drawing>
+      </w:r>
+    </w:p>
+    <w:p>
+      <w:pPr>
+        <w:rPr>
+          <w:color w:val="5A5A5A" w:themeColor="text1" w:themeTint="A5"/>
+          <w:sz w:val="28"/>
+          <w:szCs w:val="28"/>
+        </w:rPr>
+      </w:pPr>
+    </w:p>
+    <w:p>
+      <w:pPr>
+        <w:rPr>
+          <w:color w:val="5A5A5A" w:themeColor="text1" w:themeTint="A5"/>
+          <w:sz w:val="28"/>
+          <w:szCs w:val="28"/>
+        </w:rPr>
+      </w:pPr>
+      <w:r>
+        <w:rPr>
+          <w:color w:val="5A5A5A" w:themeColor="text1" w:themeTint="A5"/>
+          <w:sz w:val="28"/>
+          <w:szCs w:val="28"/>
+        </w:rPr>
+        <w:t xml:space="preserve">Put was last along with some improvements to the Json file (namely far better starting values with actual different things at each </w:t>
+      </w:r>
+      <w:proofErr w:type="gramStart"/>
+      <w:r>
+        <w:rPr>
+          <w:color w:val="5A5A5A" w:themeColor="text1" w:themeTint="A5"/>
+          <w:sz w:val="28"/>
+          <w:szCs w:val="28"/>
+        </w:rPr>
+        <w:t>locations</w:t>
+      </w:r>
+      <w:proofErr w:type="gramEnd"/>
+      <w:r>
+        <w:rPr>
+          <w:color w:val="5A5A5A" w:themeColor="text1" w:themeTint="A5"/>
+          <w:sz w:val="28"/>
+          <w:szCs w:val="28"/>
+        </w:rPr>
+        <w:t>)</w:t>
+      </w:r>
+    </w:p>
+    <w:p>
+      <w:pPr>
+        <w:rPr>
+          <w:color w:val="5A5A5A" w:themeColor="text1" w:themeTint="A5"/>
+          <w:sz w:val="28"/>
+          <w:szCs w:val="28"/>
+        </w:rPr>
+      </w:pPr>
+    </w:p>
+    <w:p>
+      <w:pPr>
+        <w:rPr>
+          <w:color w:val="5A5A5A" w:themeColor="text1" w:themeTint="A5"/>
+          <w:sz w:val="28"/>
+          <w:szCs w:val="28"/>
+        </w:rPr>
+      </w:pPr>
+      <w:r>
+        <w:rPr>
+          <w:color w:val="5A5A5A" w:themeColor="text1" w:themeTint="A5"/>
+          <w:sz w:val="28"/>
+          <w:szCs w:val="28"/>
+        </w:rPr>
+        <w:t xml:space="preserve">The only difficulty with </w:t>
+      </w:r>
+      <w:proofErr w:type="gramStart"/>
+      <w:r>
+        <w:rPr>
+          <w:color w:val="5A5A5A" w:themeColor="text1" w:themeTint="A5"/>
+          <w:sz w:val="28"/>
+          <w:szCs w:val="28"/>
+        </w:rPr>
+        <w:t>Put  was</w:t>
+      </w:r>
+      <w:proofErr w:type="gramEnd"/>
+      <w:r>
+        <w:rPr>
+          <w:color w:val="5A5A5A" w:themeColor="text1" w:themeTint="A5"/>
+          <w:sz w:val="28"/>
+          <w:szCs w:val="28"/>
+        </w:rPr>
+        <w:t xml:space="preserve"> getting the erase/insert wrong on exactly with thing was being insert from where, resulting in blank data before I fixed it.</w:t>
+      </w:r>
+    </w:p>
+    <w:p>
+      <w:pPr>
+        <w:rPr>
+          <w:color w:val="5A5A5A" w:themeColor="text1" w:themeTint="A5"/>
+          <w:sz w:val="28"/>
+          <w:szCs w:val="28"/>
+        </w:rPr>
+      </w:pPr>
+    </w:p>
+    <w:p>
+      <w:pPr>
+        <w:rPr>
+          <w:color w:val="5A5A5A" w:themeColor="text1" w:themeTint="A5"/>
+          <w:sz w:val="28"/>
+          <w:szCs w:val="28"/>
+        </w:rPr>
+      </w:pPr>
+      <w:r>
+        <w:rPr>
+          <w:color w:val="5A5A5A" w:themeColor="text1" w:themeTint="A5"/>
+          <w:sz w:val="28"/>
+          <w:szCs w:val="28"/>
+        </w:rPr>
+        <w:lastRenderedPageBreak/>
+        <w:drawing>
+          <wp:inline distT="0" distB="0" distL="0" distR="0" wp14:anchorId="21331AF9" wp14:editId="1DC83957">
+            <wp:extent cx="4163006" cy="3191320"/>
+            <wp:effectExtent l="0" t="0" r="9525" b="9525"/>
+            <wp:docPr id="1568606556" name="Picture 1" descr="A screen shot of a computer&#10;&#10;Description automatically generated"/>
+            <wp:cNvGraphicFramePr>
+              <a:graphicFrameLocks xmlns:a="http://schemas.openxmlformats.org/drawingml/2006/main" noChangeAspect="1"/>
+            </wp:cNvGraphicFramePr>
+            <a:graphic xmlns:a="http://schemas.openxmlformats.org/drawingml/2006/main">
+              <a:graphicData uri="http://schemas.openxmlformats.org/drawingml/2006/picture">
+                <pic:pic xmlns:pic="http://schemas.openxmlformats.org/drawingml/2006/picture">
+                  <pic:nvPicPr>
+                    <pic:cNvPr id="1568606556" name="Picture 1" descr="A screen shot of a computer&#10;&#10;Description automatically generated"/>
+                    <pic:cNvPicPr/>
+                  </pic:nvPicPr>
+                  <pic:blipFill>
+                    <a:blip r:embed="rId26"/>
+                    <a:stretch>
+                      <a:fillRect/>
+                    </a:stretch>
+                  </pic:blipFill>
+                  <pic:spPr>
+                    <a:xfrm>
+                      <a:off x="0" y="0"/>
+                      <a:ext cx="4163006" cy="3191320"/>
+                    </a:xfrm>
+                    <a:prstGeom prst="rect">
+                      <a:avLst/>
+                    </a:prstGeom>
+                  </pic:spPr>
+                </pic:pic>
+              </a:graphicData>
+            </a:graphic>
+          </wp:inline>
+        </w:drawing>
+      </w:r>
+    </w:p>
+    <w:p>
+      <w:pPr>
+        <w:rPr>
+          <w:color w:val="5A5A5A" w:themeColor="text1" w:themeTint="A5"/>
+          <w:sz w:val="28"/>
+          <w:szCs w:val="28"/>
+        </w:rPr>
+      </w:pPr>
+      <w:r>
+        <w:rPr>
+          <w:color w:val="5A5A5A" w:themeColor="text1" w:themeTint="A5"/>
+          <w:sz w:val="28"/>
+          <w:szCs w:val="28"/>
+        </w:rPr>
+        <w:drawing>
+          <wp:inline distT="0" distB="0" distL="0" distR="0" wp14:anchorId="5F1B7F94" wp14:editId="3079594E">
+            <wp:extent cx="6116320" cy="666115"/>
+            <wp:effectExtent l="0" t="0" r="0" b="635"/>
+            <wp:docPr id="906802872" name="Picture 1"/>
+            <wp:cNvGraphicFramePr>
+              <a:graphicFrameLocks xmlns:a="http://schemas.openxmlformats.org/drawingml/2006/main" noChangeAspect="1"/>
+            </wp:cNvGraphicFramePr>
+            <a:graphic xmlns:a="http://schemas.openxmlformats.org/drawingml/2006/main">
+              <a:graphicData uri="http://schemas.openxmlformats.org/drawingml/2006/picture">
+                <pic:pic xmlns:pic="http://schemas.openxmlformats.org/drawingml/2006/picture">
+                  <pic:nvPicPr>
+                    <pic:cNvPr id="906802872" name=""/>
+                    <pic:cNvPicPr/>
+                  </pic:nvPicPr>
+                  <pic:blipFill>
+                    <a:blip r:embed="rId27"/>
+                    <a:stretch>
+                      <a:fillRect/>
+                    </a:stretch>
+                  </pic:blipFill>
+                  <pic:spPr>
+                    <a:xfrm>
+                      <a:off x="0" y="0"/>
+                      <a:ext cx="6116320" cy="666115"/>
+                    </a:xfrm>
+                    <a:prstGeom prst="rect">
+                      <a:avLst/>
+                    </a:prstGeom>
+                  </pic:spPr>
+                </pic:pic>
+              </a:graphicData>
+            </a:graphic>
+          </wp:inline>
+        </w:drawing>
+      </w:r>
+    </w:p>
+    <w:p>
+      <w:pPr>
+        <w:rPr>
+          <w:color w:val="5A5A5A" w:themeColor="text1" w:themeTint="A5"/>
+          <w:sz w:val="28"/>
+          <w:szCs w:val="28"/>
+        </w:rPr>
+      </w:pPr>
     </w:p>
     <w:sectPr>
-      <w:headerReference w:type="default" r:id="rId7"/>
+      <w:headerReference w:type="default" r:id="rId28"/>
       <w:pgSz w:w="11900" w:h="16840"/>
       <w:pgMar w:top="1440" w:right="1134" w:bottom="1440" w:left="1134" w:header="709" w:footer="709" w:gutter="0"/>
       <w:cols w:space="708"/>
@@ -1888,6 +4027,125 @@
       <w:contextualSpacing/>
     </w:pPr>
   </w:style>
+  <w:style w:type="table" w:styleId="TableGrid">
+    <w:name w:val="Table Grid"/>
+    <w:basedOn w:val="TableNormal"/>
+    <w:uiPriority w:val="59"/>
+    <w:rsid w:val="00A50FF1"/>
+    <w:tblPr>
+      <w:tblBorders>
+        <w:top w:val="single" w:sz="4" w:space="0" w:color="auto"/>
+        <w:left w:val="single" w:sz="4" w:space="0" w:color="auto"/>
+        <w:bottom w:val="single" w:sz="4" w:space="0" w:color="auto"/>
+        <w:right w:val="single" w:sz="4" w:space="0" w:color="auto"/>
+        <w:insideH w:val="single" w:sz="4" w:space="0" w:color="auto"/>
+        <w:insideV w:val="single" w:sz="4" w:space="0" w:color="auto"/>
+      </w:tblBorders>
+    </w:tblPr>
+  </w:style>
+  <w:style w:type="table" w:styleId="GridTable5Dark-Accent1">
+    <w:name w:val="Grid Table 5 Dark Accent 1"/>
+    <w:basedOn w:val="TableNormal"/>
+    <w:uiPriority w:val="50"/>
+    <w:rsid w:val="00A50FF1"/>
+    <w:tblPr>
+      <w:tblStyleRowBandSize w:val="1"/>
+      <w:tblStyleColBandSize w:val="1"/>
+      <w:tblBorders>
+        <w:top w:val="single" w:sz="4" w:space="0" w:color="FFFFFF" w:themeColor="background1"/>
+        <w:left w:val="single" w:sz="4" w:space="0" w:color="FFFFFF" w:themeColor="background1"/>
+        <w:bottom w:val="single" w:sz="4" w:space="0" w:color="FFFFFF" w:themeColor="background1"/>
+        <w:right w:val="single" w:sz="4" w:space="0" w:color="FFFFFF" w:themeColor="background1"/>
+        <w:insideH w:val="single" w:sz="4" w:space="0" w:color="FFFFFF" w:themeColor="background1"/>
+        <w:insideV w:val="single" w:sz="4" w:space="0" w:color="FFFFFF" w:themeColor="background1"/>
+      </w:tblBorders>
+    </w:tblPr>
+    <w:tcPr>
+      <w:shd w:val="clear" w:color="auto" w:fill="DEEAF6" w:themeFill="accent1" w:themeFillTint="33"/>
+    </w:tcPr>
+    <w:tblStylePr w:type="firstRow">
+      <w:rPr>
+        <w:b/>
+        <w:bCs/>
+        <w:color w:val="FFFFFF" w:themeColor="background1"/>
+      </w:rPr>
+      <w:tblPr/>
+      <w:tcPr>
+        <w:tcBorders>
+          <w:top w:val="single" w:sz="4" w:space="0" w:color="FFFFFF" w:themeColor="background1"/>
+          <w:left w:val="single" w:sz="4" w:space="0" w:color="FFFFFF" w:themeColor="background1"/>
+          <w:right w:val="single" w:sz="4" w:space="0" w:color="FFFFFF" w:themeColor="background1"/>
+          <w:insideH w:val="nil"/>
+          <w:insideV w:val="nil"/>
+        </w:tcBorders>
+        <w:shd w:val="clear" w:color="auto" w:fill="5B9BD5" w:themeFill="accent1"/>
+      </w:tcPr>
+    </w:tblStylePr>
+    <w:tblStylePr w:type="lastRow">
+      <w:rPr>
+        <w:b/>
+        <w:bCs/>
+        <w:color w:val="FFFFFF" w:themeColor="background1"/>
+      </w:rPr>
+      <w:tblPr/>
+      <w:tcPr>
+        <w:tcBorders>
+          <w:left w:val="single" w:sz="4" w:space="0" w:color="FFFFFF" w:themeColor="background1"/>
+          <w:bottom w:val="single" w:sz="4" w:space="0" w:color="FFFFFF" w:themeColor="background1"/>
+          <w:right w:val="single" w:sz="4" w:space="0" w:color="FFFFFF" w:themeColor="background1"/>
+          <w:insideH w:val="nil"/>
+          <w:insideV w:val="nil"/>
+        </w:tcBorders>
+        <w:shd w:val="clear" w:color="auto" w:fill="5B9BD5" w:themeFill="accent1"/>
+      </w:tcPr>
+    </w:tblStylePr>
+    <w:tblStylePr w:type="firstCol">
+      <w:rPr>
+        <w:b/>
+        <w:bCs/>
+        <w:color w:val="FFFFFF" w:themeColor="background1"/>
+      </w:rPr>
+      <w:tblPr/>
+      <w:tcPr>
+        <w:tcBorders>
+          <w:top w:val="single" w:sz="4" w:space="0" w:color="FFFFFF" w:themeColor="background1"/>
+          <w:left w:val="single" w:sz="4" w:space="0" w:color="FFFFFF" w:themeColor="background1"/>
+          <w:bottom w:val="single" w:sz="4" w:space="0" w:color="FFFFFF" w:themeColor="background1"/>
+          <w:insideV w:val="nil"/>
+        </w:tcBorders>
+        <w:shd w:val="clear" w:color="auto" w:fill="5B9BD5" w:themeFill="accent1"/>
+      </w:tcPr>
+    </w:tblStylePr>
+    <w:tblStylePr w:type="lastCol">
+      <w:rPr>
+        <w:b/>
+        <w:bCs/>
+        <w:color w:val="FFFFFF" w:themeColor="background1"/>
+      </w:rPr>
+      <w:tblPr/>
+      <w:tcPr>
+        <w:tcBorders>
+          <w:top w:val="single" w:sz="4" w:space="0" w:color="FFFFFF" w:themeColor="background1"/>
+          <w:bottom w:val="single" w:sz="4" w:space="0" w:color="FFFFFF" w:themeColor="background1"/>
+          <w:right w:val="single" w:sz="4" w:space="0" w:color="FFFFFF" w:themeColor="background1"/>
+          <w:insideV w:val="nil"/>
+        </w:tcBorders>
+        <w:shd w:val="clear" w:color="auto" w:fill="5B9BD5" w:themeFill="accent1"/>
+      </w:tcPr>
+    </w:tblStylePr>
+    <w:tblStylePr w:type="band1Vert">
+      <w:tblPr/>
+      <w:tcPr>
+        <w:shd w:val="clear" w:color="auto" w:fill="BDD6EE" w:themeFill="accent1" w:themeFillTint="66"/>
+      </w:tcPr>
+    </w:tblStylePr>
+    <w:tblStylePr w:type="band1Horz">
+      <w:tblPr/>
+      <w:tcPr>
+        <w:shd w:val="clear" w:color="auto" w:fill="BDD6EE" w:themeFill="accent1" w:themeFillTint="66"/>
+      </w:tcPr>
+    </w:tblStylePr>
+  </w:style>
 </w:styles>
 </file>
 

</xml_diff>

<commit_message>
spike 13 improve commands slightly
</commit_message>
<xml_diff>
--- a/13c - Spike - Composite Pattern/Spike 13 Report.docx
+++ b/13c - Spike - Composite Pattern/Spike 13 Report.docx
@@ -518,13 +518,7 @@
         <w:rPr>
           <w:rStyle w:val="SubtleReference"/>
         </w:rPr>
-        <w:t>Doesn’t</w:t>
-      </w:r>
-      <w:r>
-        <w:rPr>
-          <w:rStyle w:val="SubtleReference"/>
-        </w:rPr>
-        <w:t xml:space="preserve"> need</w:t>
+        <w:t>Doesn’t need</w:t>
       </w:r>
       <w:r>
         <w:rPr>
@@ -544,19 +538,11 @@
           <w:rStyle w:val="SubtleReference"/>
         </w:rPr>
       </w:pPr>
-      <w:proofErr w:type="gramStart"/>
-      <w:r>
-        <w:rPr>
-          <w:rStyle w:val="SubtleReference"/>
-        </w:rPr>
-        <w:t>Cant</w:t>
-      </w:r>
-      <w:proofErr w:type="gramEnd"/>
-      <w:r>
-        <w:rPr>
-          <w:rStyle w:val="SubtleReference"/>
-        </w:rPr>
-        <w:t xml:space="preserve"> be locked</w:t>
+      <w:r>
+        <w:rPr>
+          <w:rStyle w:val="SubtleReference"/>
+        </w:rPr>
+        <w:t>Cant be locked</w:t>
       </w:r>
     </w:p>
     <w:p>
@@ -707,19 +693,11 @@
           <w:rStyle w:val="SubtleReference"/>
         </w:rPr>
       </w:pPr>
-      <w:proofErr w:type="gramStart"/>
-      <w:r>
-        <w:rPr>
-          <w:rStyle w:val="SubtleReference"/>
-        </w:rPr>
-        <w:t>Cant</w:t>
-      </w:r>
-      <w:proofErr w:type="gramEnd"/>
-      <w:r>
-        <w:rPr>
-          <w:rStyle w:val="SubtleReference"/>
-        </w:rPr>
-        <w:t xml:space="preserve"> be locked</w:t>
+      <w:r>
+        <w:rPr>
+          <w:rStyle w:val="SubtleReference"/>
+        </w:rPr>
+        <w:t>Cant be locked</w:t>
       </w:r>
     </w:p>
     <w:p>
@@ -733,19 +711,11 @@
           <w:rStyle w:val="SubtleReference"/>
         </w:rPr>
       </w:pPr>
-      <w:proofErr w:type="gramStart"/>
-      <w:r>
-        <w:rPr>
-          <w:rStyle w:val="SubtleReference"/>
-        </w:rPr>
-        <w:t>Cant</w:t>
-      </w:r>
-      <w:proofErr w:type="gramEnd"/>
-      <w:r>
-        <w:rPr>
-          <w:rStyle w:val="SubtleReference"/>
-        </w:rPr>
-        <w:t xml:space="preserve"> be picked up</w:t>
+      <w:r>
+        <w:rPr>
+          <w:rStyle w:val="SubtleReference"/>
+        </w:rPr>
+        <w:t>Cant be picked up</w:t>
       </w:r>
     </w:p>
     <w:p>
@@ -815,19 +785,11 @@
           <w:rStyle w:val="SubtleReference"/>
         </w:rPr>
       </w:pPr>
-      <w:proofErr w:type="gramStart"/>
-      <w:r>
-        <w:rPr>
-          <w:rStyle w:val="SubtleReference"/>
-        </w:rPr>
-        <w:t>Cant</w:t>
-      </w:r>
-      <w:proofErr w:type="gramEnd"/>
-      <w:r>
-        <w:rPr>
-          <w:rStyle w:val="SubtleReference"/>
-        </w:rPr>
-        <w:t xml:space="preserve"> be picked up</w:t>
+      <w:r>
+        <w:rPr>
+          <w:rStyle w:val="SubtleReference"/>
+        </w:rPr>
+        <w:t>Cant be picked up</w:t>
       </w:r>
     </w:p>
     <w:p>
@@ -883,6 +845,7 @@
       <w:r>
         <w:rPr>
           <w:rStyle w:val="SubtleReference"/>
+          <w:noProof/>
         </w:rPr>
         <w:drawing>
           <wp:inline distT="0" distB="0" distL="0" distR="0" wp14:anchorId="1E9409BC" wp14:editId="0E708C6F">
@@ -962,6 +925,7 @@
       <w:r>
         <w:rPr>
           <w:rStyle w:val="SubtleReference"/>
+          <w:noProof/>
         </w:rPr>
         <w:drawing>
           <wp:inline distT="0" distB="0" distL="0" distR="0" wp14:anchorId="355403E3" wp14:editId="7325FCB8">
@@ -1026,6 +990,7 @@
       <w:r>
         <w:rPr>
           <w:rStyle w:val="SubtleReference"/>
+          <w:noProof/>
         </w:rPr>
         <w:lastRenderedPageBreak/>
         <w:drawing>
@@ -1076,6 +1041,7 @@
       <w:r>
         <w:rPr>
           <w:rStyle w:val="SubtleReference"/>
+          <w:noProof/>
         </w:rPr>
         <w:drawing>
           <wp:inline distT="0" distB="0" distL="0" distR="0" wp14:anchorId="2BEBC5AE" wp14:editId="473D26E7">
@@ -1126,21 +1092,7 @@
         <w:rPr>
           <w:rStyle w:val="SubtleReference"/>
         </w:rPr>
-        <w:t>They are all in different namespaces because if they aren’t the get&lt;</w:t>
-      </w:r>
-      <w:proofErr w:type="gramStart"/>
-      <w:r>
-        <w:rPr>
-          <w:rStyle w:val="SubtleReference"/>
-        </w:rPr>
-        <w:t>&gt;(</w:t>
-      </w:r>
-      <w:proofErr w:type="gramEnd"/>
-      <w:r>
-        <w:rPr>
-          <w:rStyle w:val="SubtleReference"/>
-        </w:rPr>
-        <w:t>) will not work properly as a result of them not overloading.</w:t>
+        <w:t>They are all in different namespaces because if they aren’t the get&lt;&gt;() will not work properly as a result of them not overloading.</w:t>
       </w:r>
     </w:p>
     <w:p>
@@ -1292,13 +1244,7 @@
               <w:rPr>
                 <w:rStyle w:val="SubtleReference"/>
               </w:rPr>
-              <w:t xml:space="preserve">Open, carry, </w:t>
-            </w:r>
-            <w:r>
-              <w:rPr>
-                <w:rStyle w:val="SubtleReference"/>
-              </w:rPr>
-              <w:t>locked</w:t>
+              <w:t>Open, carry, locked</w:t>
             </w:r>
           </w:p>
         </w:tc>
@@ -1384,19 +1330,7 @@
               <w:rPr>
                 <w:rStyle w:val="SubtleReference"/>
               </w:rPr>
-              <w:t>I</w:t>
-            </w:r>
-            <w:r>
-              <w:rPr>
-                <w:rStyle w:val="SubtleReference"/>
-              </w:rPr>
-              <w:t>nventory</w:t>
-            </w:r>
-            <w:r>
-              <w:rPr>
-                <w:rStyle w:val="SubtleReference"/>
-              </w:rPr>
-              <w:t>, locked, open</w:t>
+              <w:t>Inventory, locked, open</w:t>
             </w:r>
           </w:p>
         </w:tc>
@@ -1443,13 +1377,7 @@
               <w:rPr>
                 <w:rStyle w:val="SubtleReference"/>
               </w:rPr>
-              <w:t xml:space="preserve">Carry, </w:t>
-            </w:r>
-            <w:r>
-              <w:rPr>
-                <w:rStyle w:val="SubtleReference"/>
-              </w:rPr>
-              <w:t>locked</w:t>
+              <w:t>Carry, locked</w:t>
             </w:r>
           </w:p>
         </w:tc>
@@ -1470,19 +1398,7 @@
               <w:rPr>
                 <w:rStyle w:val="SubtleReference"/>
               </w:rPr>
-              <w:t>I</w:t>
-            </w:r>
-            <w:r>
-              <w:rPr>
-                <w:rStyle w:val="SubtleReference"/>
-              </w:rPr>
-              <w:t>nventory</w:t>
-            </w:r>
-            <w:r>
-              <w:rPr>
-                <w:rStyle w:val="SubtleReference"/>
-              </w:rPr>
-              <w:t>, open</w:t>
+              <w:t>Inventory, open</w:t>
             </w:r>
           </w:p>
         </w:tc>
@@ -1547,19 +1463,7 @@
               <w:rPr>
                 <w:rStyle w:val="SubtleReference"/>
               </w:rPr>
-              <w:t>I</w:t>
-            </w:r>
-            <w:r>
-              <w:rPr>
-                <w:rStyle w:val="SubtleReference"/>
-              </w:rPr>
-              <w:t>nventory</w:t>
-            </w:r>
-            <w:r>
-              <w:rPr>
-                <w:rStyle w:val="SubtleReference"/>
-              </w:rPr>
-              <w:t>, locked, open</w:t>
+              <w:t>Inventory, locked, open</w:t>
             </w:r>
           </w:p>
         </w:tc>
@@ -1618,6 +1522,7 @@
       <w:r>
         <w:rPr>
           <w:rStyle w:val="SubtleReference"/>
+          <w:noProof/>
         </w:rPr>
         <w:drawing>
           <wp:inline distT="0" distB="0" distL="0" distR="0" wp14:anchorId="1D9FAAC3" wp14:editId="2D6AB1E1">
@@ -1701,52 +1606,39 @@
         <w:rPr>
           <w:rStyle w:val="SubtleReference"/>
         </w:rPr>
-        <w:t>I felt this was currently unnecessary on the creation side, added complexity for no real benefit, but you can put and take inventories from inside other inventories (</w:t>
-      </w:r>
-      <w:proofErr w:type="gramStart"/>
-      <w:r>
-        <w:rPr>
-          <w:rStyle w:val="SubtleReference"/>
-        </w:rPr>
-        <w:t>cant</w:t>
-      </w:r>
-      <w:proofErr w:type="gramEnd"/>
-      <w:r>
-        <w:rPr>
-          <w:rStyle w:val="SubtleReference"/>
-        </w:rPr>
-        <w:t xml:space="preserve"> access them though)</w:t>
-      </w:r>
-    </w:p>
-    <w:p>
-      <w:pPr>
-        <w:pStyle w:val="ColorfulList-Accent11"/>
-        <w:ind w:left="0"/>
-        <w:rPr>
-          <w:rStyle w:val="SubtleReference"/>
-        </w:rPr>
-      </w:pPr>
-    </w:p>
-    <w:p>
-      <w:pPr>
-        <w:pStyle w:val="ColorfulList-Accent11"/>
-        <w:ind w:left="0"/>
-        <w:rPr>
-          <w:rStyle w:val="SubtleReference"/>
-        </w:rPr>
-      </w:pPr>
-    </w:p>
-    <w:p>
-      <w:pPr>
-        <w:pStyle w:val="ColorfulList-Accent11"/>
-        <w:ind w:left="0"/>
-        <w:rPr>
-          <w:rStyle w:val="SubtleReference"/>
-        </w:rPr>
-      </w:pPr>
-      <w:r>
-        <w:rPr>
-          <w:rStyle w:val="SubtleReference"/>
+        <w:t>I felt this was currently unnecessary on the creation side, added complexity for no real benefit, but you can put and take inventories from inside other inventories (cant access them though)</w:t>
+      </w:r>
+    </w:p>
+    <w:p>
+      <w:pPr>
+        <w:pStyle w:val="ColorfulList-Accent11"/>
+        <w:ind w:left="0"/>
+        <w:rPr>
+          <w:rStyle w:val="SubtleReference"/>
+        </w:rPr>
+      </w:pPr>
+    </w:p>
+    <w:p>
+      <w:pPr>
+        <w:pStyle w:val="ColorfulList-Accent11"/>
+        <w:ind w:left="0"/>
+        <w:rPr>
+          <w:rStyle w:val="SubtleReference"/>
+        </w:rPr>
+      </w:pPr>
+    </w:p>
+    <w:p>
+      <w:pPr>
+        <w:pStyle w:val="ColorfulList-Accent11"/>
+        <w:ind w:left="0"/>
+        <w:rPr>
+          <w:rStyle w:val="SubtleReference"/>
+        </w:rPr>
+      </w:pPr>
+      <w:r>
+        <w:rPr>
+          <w:rStyle w:val="SubtleReference"/>
+          <w:noProof/>
         </w:rPr>
         <w:lastRenderedPageBreak/>
         <w:drawing>
@@ -1822,43 +1714,30 @@
         <w:rPr>
           <w:rStyle w:val="SubtleReference"/>
         </w:rPr>
-        <w:t xml:space="preserve">Next was the LOOK IN command, an attachment to the LOOK command that was needed for testing so </w:t>
-      </w:r>
-      <w:proofErr w:type="gramStart"/>
-      <w:r>
-        <w:rPr>
-          <w:rStyle w:val="SubtleReference"/>
-        </w:rPr>
-        <w:t>first priority</w:t>
-      </w:r>
-      <w:proofErr w:type="gramEnd"/>
-      <w:r>
-        <w:rPr>
-          <w:rStyle w:val="SubtleReference"/>
-        </w:rPr>
-        <w:t>.</w:t>
-      </w:r>
-    </w:p>
-    <w:p>
-      <w:pPr>
-        <w:pStyle w:val="ColorfulList-Accent11"/>
-        <w:ind w:left="0"/>
-        <w:rPr>
-          <w:rStyle w:val="SubtleReference"/>
-        </w:rPr>
-      </w:pPr>
-    </w:p>
-    <w:p>
-      <w:pPr>
-        <w:pStyle w:val="ColorfulList-Accent11"/>
-        <w:ind w:left="0"/>
-        <w:rPr>
-          <w:rStyle w:val="SubtleReference"/>
-        </w:rPr>
-      </w:pPr>
-      <w:r>
-        <w:rPr>
-          <w:rStyle w:val="SubtleReference"/>
+        <w:t>Next was the LOOK IN command, an attachment to the LOOK command that was needed for testing so first priority.</w:t>
+      </w:r>
+    </w:p>
+    <w:p>
+      <w:pPr>
+        <w:pStyle w:val="ColorfulList-Accent11"/>
+        <w:ind w:left="0"/>
+        <w:rPr>
+          <w:rStyle w:val="SubtleReference"/>
+        </w:rPr>
+      </w:pPr>
+    </w:p>
+    <w:p>
+      <w:pPr>
+        <w:pStyle w:val="ColorfulList-Accent11"/>
+        <w:ind w:left="0"/>
+        <w:rPr>
+          <w:rStyle w:val="SubtleReference"/>
+        </w:rPr>
+      </w:pPr>
+      <w:r>
+        <w:rPr>
+          <w:rStyle w:val="SubtleReference"/>
+          <w:noProof/>
         </w:rPr>
         <w:drawing>
           <wp:inline distT="0" distB="0" distL="0" distR="0" wp14:anchorId="5B9DD609" wp14:editId="303C89E1">
@@ -1924,43 +1803,30 @@
         <w:rPr>
           <w:rStyle w:val="SubtleReference"/>
         </w:rPr>
-        <w:t xml:space="preserve">entity, and the adventure object. This was </w:t>
-      </w:r>
-      <w:proofErr w:type="gramStart"/>
-      <w:r>
-        <w:rPr>
-          <w:rStyle w:val="SubtleReference"/>
-        </w:rPr>
-        <w:t>too</w:t>
-      </w:r>
-      <w:proofErr w:type="gramEnd"/>
-      <w:r>
-        <w:rPr>
-          <w:rStyle w:val="SubtleReference"/>
-        </w:rPr>
-        <w:t xml:space="preserve"> prevent needing to duplicate the code for both player inventory and location contains.</w:t>
-      </w:r>
-    </w:p>
-    <w:p>
-      <w:pPr>
-        <w:pStyle w:val="ColorfulList-Accent11"/>
-        <w:ind w:left="0"/>
-        <w:rPr>
-          <w:rStyle w:val="SubtleReference"/>
-        </w:rPr>
-      </w:pPr>
-    </w:p>
-    <w:p>
-      <w:pPr>
-        <w:pStyle w:val="ColorfulList-Accent11"/>
-        <w:ind w:left="0"/>
-        <w:rPr>
-          <w:rStyle w:val="SubtleReference"/>
-        </w:rPr>
-      </w:pPr>
-      <w:r>
-        <w:rPr>
-          <w:rStyle w:val="SubtleReference"/>
+        <w:t>entity, and the adventure object. This was too prevent needing to duplicate the code for both player inventory and location contains.</w:t>
+      </w:r>
+    </w:p>
+    <w:p>
+      <w:pPr>
+        <w:pStyle w:val="ColorfulList-Accent11"/>
+        <w:ind w:left="0"/>
+        <w:rPr>
+          <w:rStyle w:val="SubtleReference"/>
+        </w:rPr>
+      </w:pPr>
+    </w:p>
+    <w:p>
+      <w:pPr>
+        <w:pStyle w:val="ColorfulList-Accent11"/>
+        <w:ind w:left="0"/>
+        <w:rPr>
+          <w:rStyle w:val="SubtleReference"/>
+        </w:rPr>
+      </w:pPr>
+      <w:r>
+        <w:rPr>
+          <w:rStyle w:val="SubtleReference"/>
+          <w:noProof/>
         </w:rPr>
         <w:drawing>
           <wp:inline distT="0" distB="0" distL="0" distR="0" wp14:anchorId="65D5EFB5" wp14:editId="5B59CCE4">
@@ -2035,6 +1901,7 @@
       <w:r>
         <w:rPr>
           <w:rStyle w:val="SubtleReference"/>
+          <w:noProof/>
         </w:rPr>
         <w:drawing>
           <wp:inline distT="0" distB="0" distL="0" distR="0" wp14:anchorId="31C9FF03" wp14:editId="624EAD73">
@@ -2118,21 +1985,7 @@
         <w:rPr>
           <w:rStyle w:val="SubtleReference"/>
         </w:rPr>
-        <w:t xml:space="preserve">Next was the adding of the new commands base and renaming all of the </w:t>
-      </w:r>
-      <w:proofErr w:type="gramStart"/>
-      <w:r>
-        <w:rPr>
-          <w:rStyle w:val="SubtleReference"/>
-        </w:rPr>
-        <w:t>locations</w:t>
-      </w:r>
-      <w:proofErr w:type="gramEnd"/>
-      <w:r>
-        <w:rPr>
-          <w:rStyle w:val="SubtleReference"/>
-        </w:rPr>
-        <w:t xml:space="preserve"> contents to inventories in the Json for ease of creation of the graph and player (location class still uses contains)</w:t>
+        <w:t>Next was the adding of the new commands base and renaming all of the locations contents to inventories in the Json for ease of creation of the graph and player (location class still uses contains)</w:t>
       </w:r>
     </w:p>
     <w:p>
@@ -2170,6 +2023,7 @@
       <w:r>
         <w:rPr>
           <w:rStyle w:val="SubtleReference"/>
+          <w:noProof/>
         </w:rPr>
         <w:drawing>
           <wp:inline distT="0" distB="0" distL="0" distR="0" wp14:anchorId="304DFE49" wp14:editId="7CC59EE1">
@@ -2228,6 +2082,7 @@
       <w:r>
         <w:rPr>
           <w:rStyle w:val="SubtleReference"/>
+          <w:noProof/>
         </w:rPr>
         <w:drawing>
           <wp:inline distT="0" distB="0" distL="0" distR="0" wp14:anchorId="38C37A60" wp14:editId="609F4E75">
@@ -2310,21 +2165,7 @@
         <w:rPr>
           <w:rStyle w:val="SubtleReference"/>
         </w:rPr>
-        <w:t xml:space="preserve">This was surprisingly easy as I had already done something </w:t>
-      </w:r>
-      <w:proofErr w:type="gramStart"/>
-      <w:r>
-        <w:rPr>
-          <w:rStyle w:val="SubtleReference"/>
-        </w:rPr>
-        <w:t>similar to</w:t>
-      </w:r>
-      <w:proofErr w:type="gramEnd"/>
-      <w:r>
-        <w:rPr>
-          <w:rStyle w:val="SubtleReference"/>
-        </w:rPr>
-        <w:t xml:space="preserve"> the replace with the ALIAS command, so I had some code, and the rest was very similar to the LOOK/IN</w:t>
+        <w:t>This was surprisingly easy as I had already done something similar to the replace with the ALIAS command, so I had some code, and the rest was very similar to the LOOK/IN</w:t>
       </w:r>
       <w:r>
         <w:rPr>
@@ -2363,6 +2204,7 @@
       </w:pPr>
       <w:r>
         <w:rPr>
+          <w:noProof/>
           <w:color w:val="5A5A5A" w:themeColor="text1" w:themeTint="A5"/>
           <w:sz w:val="28"/>
           <w:szCs w:val="28"/>
@@ -2415,6 +2257,7 @@
       </w:pPr>
       <w:r>
         <w:rPr>
+          <w:noProof/>
           <w:color w:val="5A5A5A" w:themeColor="text1" w:themeTint="A5"/>
           <w:sz w:val="28"/>
           <w:szCs w:val="28"/>
@@ -2475,6 +2318,7 @@
       </w:pPr>
       <w:r>
         <w:rPr>
+          <w:noProof/>
           <w:color w:val="5A5A5A" w:themeColor="text1" w:themeTint="A5"/>
           <w:sz w:val="28"/>
           <w:szCs w:val="28"/>
@@ -2544,6 +2388,7 @@
       </w:pPr>
       <w:r>
         <w:rPr>
+          <w:noProof/>
           <w:color w:val="5A5A5A" w:themeColor="text1" w:themeTint="A5"/>
           <w:sz w:val="28"/>
           <w:szCs w:val="28"/>
@@ -2621,6 +2466,7 @@
       </w:pPr>
       <w:r>
         <w:rPr>
+          <w:noProof/>
           <w:color w:val="5A5A5A" w:themeColor="text1" w:themeTint="A5"/>
           <w:sz w:val="28"/>
           <w:szCs w:val="28"/>
@@ -2681,6 +2527,7 @@
       </w:pPr>
       <w:r>
         <w:rPr>
+          <w:noProof/>
           <w:color w:val="5A5A5A" w:themeColor="text1" w:themeTint="A5"/>
           <w:sz w:val="28"/>
           <w:szCs w:val="28"/>
@@ -2742,6 +2589,7 @@
       </w:pPr>
       <w:r>
         <w:rPr>
+          <w:noProof/>
           <w:color w:val="5A5A5A" w:themeColor="text1" w:themeTint="A5"/>
           <w:sz w:val="28"/>
           <w:szCs w:val="28"/>
@@ -2793,6 +2641,7 @@
       </w:pPr>
       <w:r>
         <w:rPr>
+          <w:noProof/>
           <w:color w:val="5A5A5A" w:themeColor="text1" w:themeTint="A5"/>
           <w:sz w:val="28"/>
           <w:szCs w:val="28"/>
@@ -2857,90 +2706,55 @@
           <w:sz w:val="28"/>
           <w:szCs w:val="28"/>
         </w:rPr>
-        <w:t xml:space="preserve">Put was last along with some improvements to the Json file (namely far better starting values with actual different things at each </w:t>
-      </w:r>
-      <w:proofErr w:type="gramStart"/>
-      <w:r>
-        <w:rPr>
-          <w:color w:val="5A5A5A" w:themeColor="text1" w:themeTint="A5"/>
-          <w:sz w:val="28"/>
-          <w:szCs w:val="28"/>
-        </w:rPr>
-        <w:t>locations</w:t>
-      </w:r>
-      <w:proofErr w:type="gramEnd"/>
-      <w:r>
-        <w:rPr>
-          <w:color w:val="5A5A5A" w:themeColor="text1" w:themeTint="A5"/>
-          <w:sz w:val="28"/>
-          <w:szCs w:val="28"/>
-        </w:rPr>
-        <w:t>)</w:t>
-      </w:r>
-    </w:p>
-    <w:p>
-      <w:pPr>
-        <w:rPr>
-          <w:color w:val="5A5A5A" w:themeColor="text1" w:themeTint="A5"/>
-          <w:sz w:val="28"/>
-          <w:szCs w:val="28"/>
-        </w:rPr>
-      </w:pPr>
-    </w:p>
-    <w:p>
-      <w:pPr>
-        <w:rPr>
-          <w:color w:val="5A5A5A" w:themeColor="text1" w:themeTint="A5"/>
-          <w:sz w:val="28"/>
-          <w:szCs w:val="28"/>
-        </w:rPr>
-      </w:pPr>
-      <w:r>
-        <w:rPr>
-          <w:color w:val="5A5A5A" w:themeColor="text1" w:themeTint="A5"/>
-          <w:sz w:val="28"/>
-          <w:szCs w:val="28"/>
-        </w:rPr>
-        <w:t xml:space="preserve">The only difficulty with </w:t>
-      </w:r>
-      <w:proofErr w:type="gramStart"/>
-      <w:r>
-        <w:rPr>
-          <w:color w:val="5A5A5A" w:themeColor="text1" w:themeTint="A5"/>
-          <w:sz w:val="28"/>
-          <w:szCs w:val="28"/>
-        </w:rPr>
-        <w:t>Put  was</w:t>
-      </w:r>
-      <w:proofErr w:type="gramEnd"/>
-      <w:r>
-        <w:rPr>
-          <w:color w:val="5A5A5A" w:themeColor="text1" w:themeTint="A5"/>
-          <w:sz w:val="28"/>
-          <w:szCs w:val="28"/>
-        </w:rPr>
-        <w:t xml:space="preserve"> getting the erase/insert wrong on exactly with thing was being insert from where, resulting in blank data before I fixed it.</w:t>
-      </w:r>
-    </w:p>
-    <w:p>
-      <w:pPr>
-        <w:rPr>
-          <w:color w:val="5A5A5A" w:themeColor="text1" w:themeTint="A5"/>
-          <w:sz w:val="28"/>
-          <w:szCs w:val="28"/>
-        </w:rPr>
-      </w:pPr>
-    </w:p>
-    <w:p>
-      <w:pPr>
-        <w:rPr>
-          <w:color w:val="5A5A5A" w:themeColor="text1" w:themeTint="A5"/>
-          <w:sz w:val="28"/>
-          <w:szCs w:val="28"/>
-        </w:rPr>
-      </w:pPr>
-      <w:r>
-        <w:rPr>
+        <w:t>Put was last along with some improvements to the Json file (namely far better starting values with actual different things at each locations)</w:t>
+      </w:r>
+    </w:p>
+    <w:p>
+      <w:pPr>
+        <w:rPr>
+          <w:color w:val="5A5A5A" w:themeColor="text1" w:themeTint="A5"/>
+          <w:sz w:val="28"/>
+          <w:szCs w:val="28"/>
+        </w:rPr>
+      </w:pPr>
+    </w:p>
+    <w:p>
+      <w:pPr>
+        <w:rPr>
+          <w:color w:val="5A5A5A" w:themeColor="text1" w:themeTint="A5"/>
+          <w:sz w:val="28"/>
+          <w:szCs w:val="28"/>
+        </w:rPr>
+      </w:pPr>
+      <w:r>
+        <w:rPr>
+          <w:color w:val="5A5A5A" w:themeColor="text1" w:themeTint="A5"/>
+          <w:sz w:val="28"/>
+          <w:szCs w:val="28"/>
+        </w:rPr>
+        <w:t>The only difficulty with Put  was getting the erase/insert wrong on exactly with thing was being insert from where, resulting in blank data before I fixed it.</w:t>
+      </w:r>
+    </w:p>
+    <w:p>
+      <w:pPr>
+        <w:rPr>
+          <w:color w:val="5A5A5A" w:themeColor="text1" w:themeTint="A5"/>
+          <w:sz w:val="28"/>
+          <w:szCs w:val="28"/>
+        </w:rPr>
+      </w:pPr>
+    </w:p>
+    <w:p>
+      <w:pPr>
+        <w:rPr>
+          <w:color w:val="5A5A5A" w:themeColor="text1" w:themeTint="A5"/>
+          <w:sz w:val="28"/>
+          <w:szCs w:val="28"/>
+        </w:rPr>
+      </w:pPr>
+      <w:r>
+        <w:rPr>
+          <w:noProof/>
           <w:color w:val="5A5A5A" w:themeColor="text1" w:themeTint="A5"/>
           <w:sz w:val="28"/>
           <w:szCs w:val="28"/>
@@ -2993,6 +2807,7 @@
       </w:pPr>
       <w:r>
         <w:rPr>
+          <w:noProof/>
           <w:color w:val="5A5A5A" w:themeColor="text1" w:themeTint="A5"/>
           <w:sz w:val="28"/>
           <w:szCs w:val="28"/>
@@ -3043,8 +2858,170 @@
         </w:rPr>
       </w:pPr>
     </w:p>
+    <w:p>
+      <w:pPr>
+        <w:rPr>
+          <w:color w:val="5A5A5A" w:themeColor="text1" w:themeTint="A5"/>
+          <w:sz w:val="28"/>
+          <w:szCs w:val="28"/>
+        </w:rPr>
+      </w:pPr>
+    </w:p>
+    <w:p>
+      <w:pPr>
+        <w:rPr>
+          <w:color w:val="5A5A5A" w:themeColor="text1" w:themeTint="A5"/>
+          <w:sz w:val="28"/>
+          <w:szCs w:val="28"/>
+        </w:rPr>
+      </w:pPr>
+      <w:r>
+        <w:rPr>
+          <w:color w:val="5A5A5A" w:themeColor="text1" w:themeTint="A5"/>
+          <w:sz w:val="28"/>
+          <w:szCs w:val="28"/>
+        </w:rPr>
+        <w:t>Also, while in class on 23, overheard needing Put to account for putting item inside item, and ALIAS account for command already in list</w:t>
+      </w:r>
+    </w:p>
+    <w:p>
+      <w:pPr>
+        <w:rPr>
+          <w:color w:val="5A5A5A" w:themeColor="text1" w:themeTint="A5"/>
+          <w:sz w:val="28"/>
+          <w:szCs w:val="28"/>
+        </w:rPr>
+      </w:pPr>
+      <w:r>
+        <w:rPr>
+          <w:color w:val="5A5A5A" w:themeColor="text1" w:themeTint="A5"/>
+          <w:sz w:val="28"/>
+          <w:szCs w:val="28"/>
+        </w:rPr>
+        <w:t>Alias:</w:t>
+      </w:r>
+    </w:p>
+    <w:p>
+      <w:pPr>
+        <w:rPr>
+          <w:color w:val="5A5A5A" w:themeColor="text1" w:themeTint="A5"/>
+          <w:sz w:val="28"/>
+          <w:szCs w:val="28"/>
+        </w:rPr>
+      </w:pPr>
+      <w:r>
+        <w:rPr>
+          <w:color w:val="5A5A5A" w:themeColor="text1" w:themeTint="A5"/>
+          <w:sz w:val="28"/>
+          <w:szCs w:val="28"/>
+        </w:rPr>
+        <w:drawing>
+          <wp:inline distT="0" distB="0" distL="0" distR="0" wp14:anchorId="79C5DE7A" wp14:editId="5A34DEBF">
+            <wp:extent cx="6116320" cy="807720"/>
+            <wp:effectExtent l="0" t="0" r="0" b="0"/>
+            <wp:docPr id="618909995" name="Picture 1" descr="A green screen with white text&#10;&#10;Description automatically generated"/>
+            <wp:cNvGraphicFramePr>
+              <a:graphicFrameLocks xmlns:a="http://schemas.openxmlformats.org/drawingml/2006/main" noChangeAspect="1"/>
+            </wp:cNvGraphicFramePr>
+            <a:graphic xmlns:a="http://schemas.openxmlformats.org/drawingml/2006/main">
+              <a:graphicData uri="http://schemas.openxmlformats.org/drawingml/2006/picture">
+                <pic:pic xmlns:pic="http://schemas.openxmlformats.org/drawingml/2006/picture">
+                  <pic:nvPicPr>
+                    <pic:cNvPr id="618909995" name="Picture 1" descr="A green screen with white text&#10;&#10;Description automatically generated"/>
+                    <pic:cNvPicPr/>
+                  </pic:nvPicPr>
+                  <pic:blipFill>
+                    <a:blip r:embed="rId28"/>
+                    <a:stretch>
+                      <a:fillRect/>
+                    </a:stretch>
+                  </pic:blipFill>
+                  <pic:spPr>
+                    <a:xfrm>
+                      <a:off x="0" y="0"/>
+                      <a:ext cx="6116320" cy="807720"/>
+                    </a:xfrm>
+                    <a:prstGeom prst="rect">
+                      <a:avLst/>
+                    </a:prstGeom>
+                  </pic:spPr>
+                </pic:pic>
+              </a:graphicData>
+            </a:graphic>
+          </wp:inline>
+        </w:drawing>
+      </w:r>
+    </w:p>
+    <w:p>
+      <w:pPr>
+        <w:rPr>
+          <w:color w:val="5A5A5A" w:themeColor="text1" w:themeTint="A5"/>
+          <w:sz w:val="28"/>
+          <w:szCs w:val="28"/>
+        </w:rPr>
+      </w:pPr>
+      <w:r>
+        <w:rPr>
+          <w:color w:val="5A5A5A" w:themeColor="text1" w:themeTint="A5"/>
+          <w:sz w:val="28"/>
+          <w:szCs w:val="28"/>
+        </w:rPr>
+        <w:t>Put:</w:t>
+      </w:r>
+    </w:p>
+    <w:p>
+      <w:pPr>
+        <w:rPr>
+          <w:color w:val="5A5A5A" w:themeColor="text1" w:themeTint="A5"/>
+          <w:sz w:val="28"/>
+          <w:szCs w:val="28"/>
+        </w:rPr>
+      </w:pPr>
+      <w:r>
+        <w:rPr>
+          <w:color w:val="5A5A5A" w:themeColor="text1" w:themeTint="A5"/>
+          <w:sz w:val="28"/>
+          <w:szCs w:val="28"/>
+        </w:rPr>
+        <w:drawing>
+          <wp:inline distT="0" distB="0" distL="0" distR="0" wp14:anchorId="7F7A2135" wp14:editId="6B25EE41">
+            <wp:extent cx="5039428" cy="971686"/>
+            <wp:effectExtent l="0" t="0" r="0" b="0"/>
+            <wp:docPr id="1159282054" name="Picture 1" descr="A screen shot of a computer&#10;&#10;Description automatically generated"/>
+            <wp:cNvGraphicFramePr>
+              <a:graphicFrameLocks xmlns:a="http://schemas.openxmlformats.org/drawingml/2006/main" noChangeAspect="1"/>
+            </wp:cNvGraphicFramePr>
+            <a:graphic xmlns:a="http://schemas.openxmlformats.org/drawingml/2006/main">
+              <a:graphicData uri="http://schemas.openxmlformats.org/drawingml/2006/picture">
+                <pic:pic xmlns:pic="http://schemas.openxmlformats.org/drawingml/2006/picture">
+                  <pic:nvPicPr>
+                    <pic:cNvPr id="1159282054" name="Picture 1" descr="A screen shot of a computer&#10;&#10;Description automatically generated"/>
+                    <pic:cNvPicPr/>
+                  </pic:nvPicPr>
+                  <pic:blipFill>
+                    <a:blip r:embed="rId29"/>
+                    <a:stretch>
+                      <a:fillRect/>
+                    </a:stretch>
+                  </pic:blipFill>
+                  <pic:spPr>
+                    <a:xfrm>
+                      <a:off x="0" y="0"/>
+                      <a:ext cx="5039428" cy="971686"/>
+                    </a:xfrm>
+                    <a:prstGeom prst="rect">
+                      <a:avLst/>
+                    </a:prstGeom>
+                  </pic:spPr>
+                </pic:pic>
+              </a:graphicData>
+            </a:graphic>
+          </wp:inline>
+        </w:drawing>
+      </w:r>
+    </w:p>
     <w:sectPr>
-      <w:headerReference w:type="default" r:id="rId28"/>
+      <w:headerReference w:type="default" r:id="rId30"/>
       <w:pgSz w:w="11900" w:h="16840"/>
       <w:pgMar w:top="1440" w:right="1134" w:bottom="1440" w:left="1134" w:header="709" w:footer="709" w:gutter="0"/>
       <w:cols w:space="708"/>
@@ -3125,7 +3102,7 @@
       <w:rPr>
         <w:noProof/>
       </w:rPr>
-      <w:t>22/10/24</w:t>
+      <w:t>23/10/24</w:t>
     </w:r>
     <w:r>
       <w:fldChar w:fldCharType="end"/>

</xml_diff>